<commit_message>
Some code refactoring Added fully documentation
</commit_message>
<xml_diff>
--- a/documentation/PlanetCinemaDocumentation.docx
+++ b/documentation/PlanetCinemaDocumentation.docx
@@ -34,7 +34,7 @@
                     </pic:cNvPicPr>
                   </pic:nvPicPr>
                   <pic:blipFill rotWithShape="1">
-                    <a:blip r:embed="rId5" cstate="print">
+                    <a:blip r:embed="rId8" cstate="print">
                       <a:extLst>
                         <a:ext uri="{28A0092B-C50C-407E-A947-70E740481C1C}">
                           <a14:useLocalDpi xmlns:a14="http://schemas.microsoft.com/office/drawing/2010/main" val="0"/>
@@ -380,7 +380,7 @@
           <w:r>
             <w:fldChar w:fldCharType="separate"/>
           </w:r>
-          <w:hyperlink w:anchor="_Toc166510933" w:history="1">
+          <w:hyperlink w:anchor="_Toc166621601" w:history="1">
             <w:r>
               <w:rPr>
                 <w:rStyle w:val="Hyperlink"/>
@@ -430,7 +430,7 @@
                 <w:noProof/>
                 <w:webHidden/>
               </w:rPr>
-              <w:instrText xml:space="preserve"> PAGEREF _Toc166510933 \h </w:instrText>
+              <w:instrText xml:space="preserve"> PAGEREF _Toc166621601 \h </w:instrText>
             </w:r>
             <w:r>
               <w:rPr>
@@ -476,7 +476,7 @@
               <w14:ligatures w14:val="standardContextual"/>
             </w:rPr>
           </w:pPr>
-          <w:hyperlink w:anchor="_Toc166510934" w:history="1">
+          <w:hyperlink w:anchor="_Toc166621602" w:history="1">
             <w:r>
               <w:rPr>
                 <w:rStyle w:val="Hyperlink"/>
@@ -526,7 +526,7 @@
                 <w:noProof/>
                 <w:webHidden/>
               </w:rPr>
-              <w:instrText xml:space="preserve"> PAGEREF _Toc166510934 \h </w:instrText>
+              <w:instrText xml:space="preserve"> PAGEREF _Toc166621602 \h </w:instrText>
             </w:r>
             <w:r>
               <w:rPr>
@@ -572,7 +572,7 @@
               <w14:ligatures w14:val="standardContextual"/>
             </w:rPr>
           </w:pPr>
-          <w:hyperlink w:anchor="_Toc166510935" w:history="1">
+          <w:hyperlink w:anchor="_Toc166621603" w:history="1">
             <w:r>
               <w:rPr>
                 <w:rStyle w:val="Hyperlink"/>
@@ -622,7 +622,7 @@
                 <w:noProof/>
                 <w:webHidden/>
               </w:rPr>
-              <w:instrText xml:space="preserve"> PAGEREF _Toc166510935 \h </w:instrText>
+              <w:instrText xml:space="preserve"> PAGEREF _Toc166621603 \h </w:instrText>
             </w:r>
             <w:r>
               <w:rPr>
@@ -667,7 +667,7 @@
               <w14:ligatures w14:val="standardContextual"/>
             </w:rPr>
           </w:pPr>
-          <w:hyperlink w:anchor="_Toc166510936" w:history="1">
+          <w:hyperlink w:anchor="_Toc166621604" w:history="1">
             <w:r>
               <w:rPr>
                 <w:rStyle w:val="Hyperlink"/>
@@ -677,7 +677,29 @@
                 <w:noProof/>
                 <w:lang w:val="en-US"/>
               </w:rPr>
-              <w:t>1.2.1    CineTrak</w:t>
+              <w:t>1.</w:t>
+            </w:r>
+            <w:r>
+              <w:rPr>
+                <w:rStyle w:val="Hyperlink"/>
+                <w:rFonts w:cs="Arial"/>
+                <w:b/>
+                <w:bCs/>
+                <w:noProof/>
+                <w:lang w:val="en-US"/>
+              </w:rPr>
+              <w:t>2</w:t>
+            </w:r>
+            <w:r>
+              <w:rPr>
+                <w:rStyle w:val="Hyperlink"/>
+                <w:rFonts w:cs="Arial"/>
+                <w:b/>
+                <w:bCs/>
+                <w:noProof/>
+                <w:lang w:val="en-US"/>
+              </w:rPr>
+              <w:t>.1    CineTrak</w:t>
             </w:r>
             <w:r>
               <w:rPr>
@@ -698,7 +720,7 @@
                 <w:noProof/>
                 <w:webHidden/>
               </w:rPr>
-              <w:instrText xml:space="preserve"> PAGEREF _Toc166510936 \h </w:instrText>
+              <w:instrText xml:space="preserve"> PAGEREF _Toc166621604 \h </w:instrText>
             </w:r>
             <w:r>
               <w:rPr>
@@ -743,7 +765,7 @@
               <w14:ligatures w14:val="standardContextual"/>
             </w:rPr>
           </w:pPr>
-          <w:hyperlink w:anchor="_Toc166510937" w:history="1">
+          <w:hyperlink w:anchor="_Toc166621605" w:history="1">
             <w:r>
               <w:rPr>
                 <w:rStyle w:val="Hyperlink"/>
@@ -753,7 +775,7 @@
                 <w:noProof/>
                 <w:lang w:val="en-US"/>
               </w:rPr>
-              <w:t xml:space="preserve">1.2.3   </w:t>
+              <w:t>1.2.</w:t>
             </w:r>
             <w:r>
               <w:rPr>
@@ -762,9 +784,9 @@
                 <w:b/>
                 <w:bCs/>
                 <w:noProof/>
-                <w:lang w:val="en-US"/>
-              </w:rPr>
-              <w:t xml:space="preserve"> </w:t>
+                <w:lang w:val="ru-RU"/>
+              </w:rPr>
+              <w:t>2</w:t>
             </w:r>
             <w:r>
               <w:rPr>
@@ -775,29 +797,7 @@
                 <w:noProof/>
                 <w:lang w:val="en-US"/>
               </w:rPr>
-              <w:t>TV</w:t>
-            </w:r>
-            <w:r>
-              <w:rPr>
-                <w:rStyle w:val="Hyperlink"/>
-                <w:rFonts w:cs="Arial"/>
-                <w:b/>
-                <w:bCs/>
-                <w:noProof/>
-                <w:lang w:val="en-US"/>
-              </w:rPr>
-              <w:t xml:space="preserve"> </w:t>
-            </w:r>
-            <w:r>
-              <w:rPr>
-                <w:rStyle w:val="Hyperlink"/>
-                <w:rFonts w:cs="Arial"/>
-                <w:b/>
-                <w:bCs/>
-                <w:noProof/>
-                <w:lang w:val="en-US"/>
-              </w:rPr>
-              <w:t>Time</w:t>
+              <w:t xml:space="preserve">    TV Time</w:t>
             </w:r>
             <w:r>
               <w:rPr>
@@ -818,7 +818,7 @@
                 <w:noProof/>
                 <w:webHidden/>
               </w:rPr>
-              <w:instrText xml:space="preserve"> PAGEREF _Toc166510937 \h </w:instrText>
+              <w:instrText xml:space="preserve"> PAGEREF _Toc166621605 \h </w:instrText>
             </w:r>
             <w:r>
               <w:rPr>
@@ -863,7 +863,7 @@
               <w14:ligatures w14:val="standardContextual"/>
             </w:rPr>
           </w:pPr>
-          <w:hyperlink w:anchor="_Toc166510938" w:history="1">
+          <w:hyperlink w:anchor="_Toc166621606" w:history="1">
             <w:r>
               <w:rPr>
                 <w:rStyle w:val="Hyperlink"/>
@@ -873,7 +873,29 @@
                 <w:noProof/>
                 <w:lang w:val="en-US"/>
               </w:rPr>
-              <w:t>1.2.4    IMDb: Movies &amp; TV Shows</w:t>
+              <w:t>1.2.</w:t>
+            </w:r>
+            <w:r>
+              <w:rPr>
+                <w:rStyle w:val="Hyperlink"/>
+                <w:rFonts w:cs="Arial"/>
+                <w:b/>
+                <w:bCs/>
+                <w:noProof/>
+                <w:lang w:val="ru-RU"/>
+              </w:rPr>
+              <w:t>3</w:t>
+            </w:r>
+            <w:r>
+              <w:rPr>
+                <w:rStyle w:val="Hyperlink"/>
+                <w:rFonts w:cs="Arial"/>
+                <w:b/>
+                <w:bCs/>
+                <w:noProof/>
+                <w:lang w:val="en-US"/>
+              </w:rPr>
+              <w:t xml:space="preserve">    IMDb: Movies &amp; TV Shows</w:t>
             </w:r>
             <w:r>
               <w:rPr>
@@ -894,7 +916,7 @@
                 <w:noProof/>
                 <w:webHidden/>
               </w:rPr>
-              <w:instrText xml:space="preserve"> PAGEREF _Toc166510938 \h </w:instrText>
+              <w:instrText xml:space="preserve"> PAGEREF _Toc166621606 \h </w:instrText>
             </w:r>
             <w:r>
               <w:rPr>
@@ -939,7 +961,7 @@
               <w14:ligatures w14:val="standardContextual"/>
             </w:rPr>
           </w:pPr>
-          <w:hyperlink w:anchor="_Toc166510939" w:history="1">
+          <w:hyperlink w:anchor="_Toc166621607" w:history="1">
             <w:r>
               <w:rPr>
                 <w:rStyle w:val="Hyperlink"/>
@@ -949,7 +971,29 @@
                 <w:noProof/>
                 <w:lang w:val="en-US"/>
               </w:rPr>
-              <w:t>1.2.5    Rozdiely</w:t>
+              <w:t>1.2.</w:t>
+            </w:r>
+            <w:r>
+              <w:rPr>
+                <w:rStyle w:val="Hyperlink"/>
+                <w:rFonts w:cs="Arial"/>
+                <w:b/>
+                <w:bCs/>
+                <w:noProof/>
+                <w:lang w:val="ru-RU"/>
+              </w:rPr>
+              <w:t>4</w:t>
+            </w:r>
+            <w:r>
+              <w:rPr>
+                <w:rStyle w:val="Hyperlink"/>
+                <w:rFonts w:cs="Arial"/>
+                <w:b/>
+                <w:bCs/>
+                <w:noProof/>
+                <w:lang w:val="en-US"/>
+              </w:rPr>
+              <w:t xml:space="preserve">    Rozdiely</w:t>
             </w:r>
             <w:r>
               <w:rPr>
@@ -970,7 +1014,7 @@
                 <w:noProof/>
                 <w:webHidden/>
               </w:rPr>
-              <w:instrText xml:space="preserve"> PAGEREF _Toc166510939 \h </w:instrText>
+              <w:instrText xml:space="preserve"> PAGEREF _Toc166621607 \h </w:instrText>
             </w:r>
             <w:r>
               <w:rPr>
@@ -1016,7 +1060,7 @@
               <w14:ligatures w14:val="standardContextual"/>
             </w:rPr>
           </w:pPr>
-          <w:hyperlink w:anchor="_Toc166510940" w:history="1">
+          <w:hyperlink w:anchor="_Toc166621608" w:history="1">
             <w:r>
               <w:rPr>
                 <w:rStyle w:val="Hyperlink"/>
@@ -1066,7 +1110,7 @@
                 <w:noProof/>
                 <w:webHidden/>
               </w:rPr>
-              <w:instrText xml:space="preserve"> PAGEREF _Toc166510940 \h </w:instrText>
+              <w:instrText xml:space="preserve"> PAGEREF _Toc166621608 \h </w:instrText>
             </w:r>
             <w:r>
               <w:rPr>
@@ -1112,7 +1156,7 @@
               <w14:ligatures w14:val="standardContextual"/>
             </w:rPr>
           </w:pPr>
-          <w:hyperlink w:anchor="_Toc166510941" w:history="1">
+          <w:hyperlink w:anchor="_Toc166621609" w:history="1">
             <w:r>
               <w:rPr>
                 <w:rStyle w:val="Hyperlink"/>
@@ -1162,7 +1206,7 @@
                 <w:noProof/>
                 <w:webHidden/>
               </w:rPr>
-              <w:instrText xml:space="preserve"> PAGEREF _Toc166510941 \h </w:instrText>
+              <w:instrText xml:space="preserve"> PAGEREF _Toc166621609 \h </w:instrText>
             </w:r>
             <w:r>
               <w:rPr>
@@ -1183,6 +1227,667 @@
                 <w:webHidden/>
               </w:rPr>
               <w:t>6</w:t>
+            </w:r>
+            <w:r>
+              <w:rPr>
+                <w:noProof/>
+                <w:webHidden/>
+              </w:rPr>
+              <w:fldChar w:fldCharType="end"/>
+            </w:r>
+          </w:hyperlink>
+        </w:p>
+        <w:p>
+          <w:pPr>
+            <w:pStyle w:val="TOC1"/>
+            <w:tabs>
+              <w:tab w:val="right" w:leader="dot" w:pos="9345"/>
+            </w:tabs>
+            <w:rPr>
+              <w:rFonts w:asciiTheme="minorHAnsi" w:eastAsiaTheme="minorEastAsia" w:hAnsiTheme="minorHAnsi" w:cstheme="minorBidi"/>
+              <w:noProof/>
+              <w:kern w:val="2"/>
+              <w:sz w:val="24"/>
+              <w14:ligatures w14:val="standardContextual"/>
+            </w:rPr>
+          </w:pPr>
+          <w:hyperlink w:anchor="_Toc166621610" w:history="1">
+            <w:r>
+              <w:rPr>
+                <w:rStyle w:val="Hyperlink"/>
+                <w:rFonts w:cs="Arial"/>
+                <w:b/>
+                <w:bCs/>
+                <w:noProof/>
+                <w:lang w:val="ru-RU"/>
+              </w:rPr>
+              <w:t>2</w:t>
+            </w:r>
+            <w:r>
+              <w:rPr>
+                <w:rStyle w:val="Hyperlink"/>
+                <w:rFonts w:cs="Arial"/>
+                <w:b/>
+                <w:bCs/>
+                <w:noProof/>
+                <w:lang w:val="en-US"/>
+              </w:rPr>
+              <w:t xml:space="preserve">.2.1    </w:t>
+            </w:r>
+            <w:r>
+              <w:rPr>
+                <w:rStyle w:val="Hyperlink"/>
+                <w:rFonts w:cs="Arial"/>
+                <w:b/>
+                <w:bCs/>
+                <w:noProof/>
+              </w:rPr>
+              <w:t>Menu swapania</w:t>
+            </w:r>
+            <w:r>
+              <w:rPr>
+                <w:noProof/>
+                <w:webHidden/>
+              </w:rPr>
+              <w:tab/>
+            </w:r>
+            <w:r>
+              <w:rPr>
+                <w:noProof/>
+                <w:webHidden/>
+              </w:rPr>
+              <w:fldChar w:fldCharType="begin"/>
+            </w:r>
+            <w:r>
+              <w:rPr>
+                <w:noProof/>
+                <w:webHidden/>
+              </w:rPr>
+              <w:instrText xml:space="preserve"> PAGEREF _Toc166621610 \h </w:instrText>
+            </w:r>
+            <w:r>
+              <w:rPr>
+                <w:noProof/>
+                <w:webHidden/>
+              </w:rPr>
+            </w:r>
+            <w:r>
+              <w:rPr>
+                <w:noProof/>
+                <w:webHidden/>
+              </w:rPr>
+              <w:fldChar w:fldCharType="separate"/>
+            </w:r>
+            <w:r>
+              <w:rPr>
+                <w:noProof/>
+                <w:webHidden/>
+              </w:rPr>
+              <w:t>6</w:t>
+            </w:r>
+            <w:r>
+              <w:rPr>
+                <w:noProof/>
+                <w:webHidden/>
+              </w:rPr>
+              <w:fldChar w:fldCharType="end"/>
+            </w:r>
+          </w:hyperlink>
+        </w:p>
+        <w:p>
+          <w:pPr>
+            <w:pStyle w:val="TOC1"/>
+            <w:tabs>
+              <w:tab w:val="right" w:leader="dot" w:pos="9345"/>
+            </w:tabs>
+            <w:rPr>
+              <w:rFonts w:asciiTheme="minorHAnsi" w:eastAsiaTheme="minorEastAsia" w:hAnsiTheme="minorHAnsi" w:cstheme="minorBidi"/>
+              <w:noProof/>
+              <w:kern w:val="2"/>
+              <w:sz w:val="24"/>
+              <w14:ligatures w14:val="standardContextual"/>
+            </w:rPr>
+          </w:pPr>
+          <w:hyperlink w:anchor="_Toc166621611" w:history="1">
+            <w:r>
+              <w:rPr>
+                <w:rStyle w:val="Hyperlink"/>
+                <w:rFonts w:cs="Arial"/>
+                <w:b/>
+                <w:bCs/>
+                <w:noProof/>
+                <w:lang w:val="ru-RU"/>
+              </w:rPr>
+              <w:t>2</w:t>
+            </w:r>
+            <w:r>
+              <w:rPr>
+                <w:rStyle w:val="Hyperlink"/>
+                <w:rFonts w:cs="Arial"/>
+                <w:b/>
+                <w:bCs/>
+                <w:noProof/>
+                <w:lang w:val="en-US"/>
+              </w:rPr>
+              <w:t>.2.</w:t>
+            </w:r>
+            <w:r>
+              <w:rPr>
+                <w:rStyle w:val="Hyperlink"/>
+                <w:rFonts w:cs="Arial"/>
+                <w:b/>
+                <w:bCs/>
+                <w:noProof/>
+                <w:lang w:val="ru-RU"/>
+              </w:rPr>
+              <w:t>2</w:t>
+            </w:r>
+            <w:r>
+              <w:rPr>
+                <w:rStyle w:val="Hyperlink"/>
+                <w:rFonts w:cs="Arial"/>
+                <w:b/>
+                <w:bCs/>
+                <w:noProof/>
+                <w:lang w:val="en-US"/>
+              </w:rPr>
+              <w:t xml:space="preserve">    </w:t>
+            </w:r>
+            <w:r>
+              <w:rPr>
+                <w:rStyle w:val="Hyperlink"/>
+                <w:rFonts w:cs="Arial"/>
+                <w:b/>
+                <w:bCs/>
+                <w:noProof/>
+              </w:rPr>
+              <w:t>Menu kolesa</w:t>
+            </w:r>
+            <w:r>
+              <w:rPr>
+                <w:noProof/>
+                <w:webHidden/>
+              </w:rPr>
+              <w:tab/>
+            </w:r>
+            <w:r>
+              <w:rPr>
+                <w:noProof/>
+                <w:webHidden/>
+              </w:rPr>
+              <w:fldChar w:fldCharType="begin"/>
+            </w:r>
+            <w:r>
+              <w:rPr>
+                <w:noProof/>
+                <w:webHidden/>
+              </w:rPr>
+              <w:instrText xml:space="preserve"> PAGEREF _Toc166621611 \h </w:instrText>
+            </w:r>
+            <w:r>
+              <w:rPr>
+                <w:noProof/>
+                <w:webHidden/>
+              </w:rPr>
+            </w:r>
+            <w:r>
+              <w:rPr>
+                <w:noProof/>
+                <w:webHidden/>
+              </w:rPr>
+              <w:fldChar w:fldCharType="separate"/>
+            </w:r>
+            <w:r>
+              <w:rPr>
+                <w:noProof/>
+                <w:webHidden/>
+              </w:rPr>
+              <w:t>7</w:t>
+            </w:r>
+            <w:r>
+              <w:rPr>
+                <w:noProof/>
+                <w:webHidden/>
+              </w:rPr>
+              <w:fldChar w:fldCharType="end"/>
+            </w:r>
+          </w:hyperlink>
+        </w:p>
+        <w:p>
+          <w:pPr>
+            <w:pStyle w:val="TOC1"/>
+            <w:tabs>
+              <w:tab w:val="right" w:leader="dot" w:pos="9345"/>
+            </w:tabs>
+            <w:rPr>
+              <w:rFonts w:asciiTheme="minorHAnsi" w:eastAsiaTheme="minorEastAsia" w:hAnsiTheme="minorHAnsi" w:cstheme="minorBidi"/>
+              <w:noProof/>
+              <w:kern w:val="2"/>
+              <w:sz w:val="24"/>
+              <w14:ligatures w14:val="standardContextual"/>
+            </w:rPr>
+          </w:pPr>
+          <w:hyperlink w:anchor="_Toc166621612" w:history="1">
+            <w:r>
+              <w:rPr>
+                <w:rStyle w:val="Hyperlink"/>
+                <w:rFonts w:cs="Arial"/>
+                <w:b/>
+                <w:bCs/>
+                <w:noProof/>
+                <w:lang w:val="ru-RU"/>
+              </w:rPr>
+              <w:t>2</w:t>
+            </w:r>
+            <w:r>
+              <w:rPr>
+                <w:rStyle w:val="Hyperlink"/>
+                <w:rFonts w:cs="Arial"/>
+                <w:b/>
+                <w:bCs/>
+                <w:noProof/>
+                <w:lang w:val="en-US"/>
+              </w:rPr>
+              <w:t xml:space="preserve">.2.3    </w:t>
+            </w:r>
+            <w:r>
+              <w:rPr>
+                <w:rStyle w:val="Hyperlink"/>
+                <w:rFonts w:cs="Arial"/>
+                <w:b/>
+                <w:bCs/>
+                <w:noProof/>
+              </w:rPr>
+              <w:t>Menu želaní</w:t>
+            </w:r>
+            <w:r>
+              <w:rPr>
+                <w:noProof/>
+                <w:webHidden/>
+              </w:rPr>
+              <w:tab/>
+            </w:r>
+            <w:r>
+              <w:rPr>
+                <w:noProof/>
+                <w:webHidden/>
+              </w:rPr>
+              <w:fldChar w:fldCharType="begin"/>
+            </w:r>
+            <w:r>
+              <w:rPr>
+                <w:noProof/>
+                <w:webHidden/>
+              </w:rPr>
+              <w:instrText xml:space="preserve"> PAGEREF _Toc166621612 \h </w:instrText>
+            </w:r>
+            <w:r>
+              <w:rPr>
+                <w:noProof/>
+                <w:webHidden/>
+              </w:rPr>
+            </w:r>
+            <w:r>
+              <w:rPr>
+                <w:noProof/>
+                <w:webHidden/>
+              </w:rPr>
+              <w:fldChar w:fldCharType="separate"/>
+            </w:r>
+            <w:r>
+              <w:rPr>
+                <w:noProof/>
+                <w:webHidden/>
+              </w:rPr>
+              <w:t>8</w:t>
+            </w:r>
+            <w:r>
+              <w:rPr>
+                <w:noProof/>
+                <w:webHidden/>
+              </w:rPr>
+              <w:fldChar w:fldCharType="end"/>
+            </w:r>
+          </w:hyperlink>
+        </w:p>
+        <w:p>
+          <w:pPr>
+            <w:pStyle w:val="TOC1"/>
+            <w:tabs>
+              <w:tab w:val="left" w:pos="720"/>
+              <w:tab w:val="right" w:leader="dot" w:pos="9345"/>
+            </w:tabs>
+            <w:rPr>
+              <w:rFonts w:asciiTheme="minorHAnsi" w:eastAsiaTheme="minorEastAsia" w:hAnsiTheme="minorHAnsi" w:cstheme="minorBidi"/>
+              <w:noProof/>
+              <w:kern w:val="2"/>
+              <w:sz w:val="24"/>
+              <w14:ligatures w14:val="standardContextual"/>
+            </w:rPr>
+          </w:pPr>
+          <w:hyperlink w:anchor="_Toc166621613" w:history="1">
+            <w:r>
+              <w:rPr>
+                <w:rStyle w:val="Hyperlink"/>
+                <w:rFonts w:cs="Arial"/>
+                <w:b/>
+                <w:bCs/>
+                <w:noProof/>
+              </w:rPr>
+              <w:t>2.2.</w:t>
+            </w:r>
+            <w:r>
+              <w:rPr>
+                <w:rFonts w:asciiTheme="minorHAnsi" w:eastAsiaTheme="minorEastAsia" w:hAnsiTheme="minorHAnsi" w:cstheme="minorBidi"/>
+                <w:noProof/>
+                <w:kern w:val="2"/>
+                <w:sz w:val="24"/>
+                <w14:ligatures w14:val="standardContextual"/>
+              </w:rPr>
+              <w:tab/>
+            </w:r>
+            <w:r>
+              <w:rPr>
+                <w:rStyle w:val="Hyperlink"/>
+                <w:rFonts w:cs="Arial"/>
+                <w:b/>
+                <w:bCs/>
+                <w:noProof/>
+              </w:rPr>
+              <w:t>Návrh aplikácie</w:t>
+            </w:r>
+            <w:r>
+              <w:rPr>
+                <w:noProof/>
+                <w:webHidden/>
+              </w:rPr>
+              <w:tab/>
+            </w:r>
+            <w:r>
+              <w:rPr>
+                <w:noProof/>
+                <w:webHidden/>
+              </w:rPr>
+              <w:fldChar w:fldCharType="begin"/>
+            </w:r>
+            <w:r>
+              <w:rPr>
+                <w:noProof/>
+                <w:webHidden/>
+              </w:rPr>
+              <w:instrText xml:space="preserve"> PAGEREF _Toc166621613 \h </w:instrText>
+            </w:r>
+            <w:r>
+              <w:rPr>
+                <w:noProof/>
+                <w:webHidden/>
+              </w:rPr>
+            </w:r>
+            <w:r>
+              <w:rPr>
+                <w:noProof/>
+                <w:webHidden/>
+              </w:rPr>
+              <w:fldChar w:fldCharType="separate"/>
+            </w:r>
+            <w:r>
+              <w:rPr>
+                <w:noProof/>
+                <w:webHidden/>
+              </w:rPr>
+              <w:t>10</w:t>
+            </w:r>
+            <w:r>
+              <w:rPr>
+                <w:noProof/>
+                <w:webHidden/>
+              </w:rPr>
+              <w:fldChar w:fldCharType="end"/>
+            </w:r>
+          </w:hyperlink>
+        </w:p>
+        <w:p>
+          <w:pPr>
+            <w:pStyle w:val="TOC1"/>
+            <w:tabs>
+              <w:tab w:val="left" w:pos="480"/>
+              <w:tab w:val="right" w:leader="dot" w:pos="9345"/>
+            </w:tabs>
+            <w:rPr>
+              <w:rFonts w:asciiTheme="minorHAnsi" w:eastAsiaTheme="minorEastAsia" w:hAnsiTheme="minorHAnsi" w:cstheme="minorBidi"/>
+              <w:noProof/>
+              <w:kern w:val="2"/>
+              <w:sz w:val="24"/>
+              <w14:ligatures w14:val="standardContextual"/>
+            </w:rPr>
+          </w:pPr>
+          <w:hyperlink w:anchor="_Toc166621614" w:history="1">
+            <w:r>
+              <w:rPr>
+                <w:rStyle w:val="Hyperlink"/>
+                <w:rFonts w:cs="Arial"/>
+                <w:b/>
+                <w:bCs/>
+                <w:noProof/>
+              </w:rPr>
+              <w:t>3.</w:t>
+            </w:r>
+            <w:r>
+              <w:rPr>
+                <w:rFonts w:asciiTheme="minorHAnsi" w:eastAsiaTheme="minorEastAsia" w:hAnsiTheme="minorHAnsi" w:cstheme="minorBidi"/>
+                <w:noProof/>
+                <w:kern w:val="2"/>
+                <w:sz w:val="24"/>
+                <w14:ligatures w14:val="standardContextual"/>
+              </w:rPr>
+              <w:tab/>
+            </w:r>
+            <w:r>
+              <w:rPr>
+                <w:rStyle w:val="Hyperlink"/>
+                <w:rFonts w:cs="Arial"/>
+                <w:b/>
+                <w:bCs/>
+                <w:noProof/>
+              </w:rPr>
+              <w:t>Popis implementácie</w:t>
+            </w:r>
+            <w:r>
+              <w:rPr>
+                <w:noProof/>
+                <w:webHidden/>
+              </w:rPr>
+              <w:tab/>
+            </w:r>
+            <w:r>
+              <w:rPr>
+                <w:noProof/>
+                <w:webHidden/>
+              </w:rPr>
+              <w:fldChar w:fldCharType="begin"/>
+            </w:r>
+            <w:r>
+              <w:rPr>
+                <w:noProof/>
+                <w:webHidden/>
+              </w:rPr>
+              <w:instrText xml:space="preserve"> PAGEREF _Toc166621614 \h </w:instrText>
+            </w:r>
+            <w:r>
+              <w:rPr>
+                <w:noProof/>
+                <w:webHidden/>
+              </w:rPr>
+            </w:r>
+            <w:r>
+              <w:rPr>
+                <w:noProof/>
+                <w:webHidden/>
+              </w:rPr>
+              <w:fldChar w:fldCharType="separate"/>
+            </w:r>
+            <w:r>
+              <w:rPr>
+                <w:noProof/>
+                <w:webHidden/>
+              </w:rPr>
+              <w:t>11</w:t>
+            </w:r>
+            <w:r>
+              <w:rPr>
+                <w:noProof/>
+                <w:webHidden/>
+              </w:rPr>
+              <w:fldChar w:fldCharType="end"/>
+            </w:r>
+          </w:hyperlink>
+        </w:p>
+        <w:p>
+          <w:pPr>
+            <w:pStyle w:val="TOC1"/>
+            <w:tabs>
+              <w:tab w:val="left" w:pos="480"/>
+              <w:tab w:val="right" w:leader="dot" w:pos="9345"/>
+            </w:tabs>
+            <w:rPr>
+              <w:rFonts w:asciiTheme="minorHAnsi" w:eastAsiaTheme="minorEastAsia" w:hAnsiTheme="minorHAnsi" w:cstheme="minorBidi"/>
+              <w:noProof/>
+              <w:kern w:val="2"/>
+              <w:sz w:val="24"/>
+              <w14:ligatures w14:val="standardContextual"/>
+            </w:rPr>
+          </w:pPr>
+          <w:hyperlink w:anchor="_Toc166621615" w:history="1">
+            <w:r>
+              <w:rPr>
+                <w:rStyle w:val="Hyperlink"/>
+                <w:rFonts w:cs="Arial"/>
+                <w:b/>
+                <w:bCs/>
+                <w:noProof/>
+              </w:rPr>
+              <w:t>4.</w:t>
+            </w:r>
+            <w:r>
+              <w:rPr>
+                <w:rFonts w:asciiTheme="minorHAnsi" w:eastAsiaTheme="minorEastAsia" w:hAnsiTheme="minorHAnsi" w:cstheme="minorBidi"/>
+                <w:noProof/>
+                <w:kern w:val="2"/>
+                <w:sz w:val="24"/>
+                <w14:ligatures w14:val="standardContextual"/>
+              </w:rPr>
+              <w:tab/>
+            </w:r>
+            <w:r>
+              <w:rPr>
+                <w:rStyle w:val="Hyperlink"/>
+                <w:rFonts w:cs="Arial"/>
+                <w:b/>
+                <w:bCs/>
+                <w:noProof/>
+              </w:rPr>
+              <w:t>Zoznam použi</w:t>
+            </w:r>
+            <w:r>
+              <w:rPr>
+                <w:rStyle w:val="Hyperlink"/>
+                <w:rFonts w:cs="Arial"/>
+                <w:b/>
+                <w:bCs/>
+                <w:noProof/>
+              </w:rPr>
+              <w:t>t</w:t>
+            </w:r>
+            <w:r>
+              <w:rPr>
+                <w:rStyle w:val="Hyperlink"/>
+                <w:rFonts w:cs="Arial"/>
+                <w:b/>
+                <w:bCs/>
+                <w:noProof/>
+              </w:rPr>
+              <w:t>ý</w:t>
+            </w:r>
+            <w:r>
+              <w:rPr>
+                <w:rStyle w:val="Hyperlink"/>
+                <w:rFonts w:cs="Arial"/>
+                <w:b/>
+                <w:bCs/>
+                <w:noProof/>
+              </w:rPr>
+              <w:t>c</w:t>
+            </w:r>
+            <w:r>
+              <w:rPr>
+                <w:rStyle w:val="Hyperlink"/>
+                <w:rFonts w:cs="Arial"/>
+                <w:b/>
+                <w:bCs/>
+                <w:noProof/>
+              </w:rPr>
+              <w:t xml:space="preserve">h </w:t>
+            </w:r>
+            <w:r>
+              <w:rPr>
+                <w:rStyle w:val="Hyperlink"/>
+                <w:rFonts w:cs="Arial"/>
+                <w:b/>
+                <w:bCs/>
+                <w:noProof/>
+              </w:rPr>
+              <w:t>z</w:t>
+            </w:r>
+            <w:r>
+              <w:rPr>
+                <w:rStyle w:val="Hyperlink"/>
+                <w:rFonts w:cs="Arial"/>
+                <w:b/>
+                <w:bCs/>
+                <w:noProof/>
+              </w:rPr>
+              <w:t>drojov</w:t>
+            </w:r>
+            <w:r>
+              <w:rPr>
+                <w:noProof/>
+                <w:webHidden/>
+              </w:rPr>
+              <w:tab/>
+            </w:r>
+            <w:r>
+              <w:rPr>
+                <w:noProof/>
+                <w:webHidden/>
+              </w:rPr>
+              <w:fldChar w:fldCharType="begin"/>
+            </w:r>
+            <w:r>
+              <w:rPr>
+                <w:noProof/>
+                <w:webHidden/>
+              </w:rPr>
+              <w:instrText xml:space="preserve"> PAGEREF _Toc166621615 \h </w:instrText>
+            </w:r>
+            <w:r>
+              <w:rPr>
+                <w:noProof/>
+                <w:webHidden/>
+              </w:rPr>
+            </w:r>
+            <w:r>
+              <w:rPr>
+                <w:noProof/>
+                <w:webHidden/>
+              </w:rPr>
+              <w:fldChar w:fldCharType="separate"/>
+            </w:r>
+            <w:r>
+              <w:rPr>
+                <w:noProof/>
+                <w:webHidden/>
+              </w:rPr>
+              <w:t>15</w:t>
             </w:r>
             <w:r>
               <w:rPr>
@@ -1229,7 +1934,7 @@
           <w:szCs w:val="32"/>
         </w:rPr>
       </w:pPr>
-      <w:bookmarkStart w:id="0" w:name="_Toc166510933"/>
+      <w:bookmarkStart w:id="0" w:name="_Toc166621601"/>
       <w:r>
         <w:rPr>
           <w:rFonts w:ascii="Arial" w:hAnsi="Arial" w:cs="Arial"/>
@@ -1277,7 +1982,7 @@
         </w:rPr>
         <w:t xml:space="preserve">    </w:t>
       </w:r>
-      <w:bookmarkStart w:id="1" w:name="_Toc166510934"/>
+      <w:bookmarkStart w:id="1" w:name="_Toc166621602"/>
       <w:r>
         <w:rPr>
           <w:rFonts w:ascii="Arial" w:hAnsi="Arial" w:cs="Arial"/>
@@ -1419,7 +2124,7 @@
         </w:rPr>
         <w:t xml:space="preserve">    </w:t>
       </w:r>
-      <w:bookmarkStart w:id="2" w:name="_Toc166510935"/>
+      <w:bookmarkStart w:id="2" w:name="_Toc166621603"/>
       <w:r>
         <w:rPr>
           <w:rFonts w:ascii="Arial" w:hAnsi="Arial" w:cs="Arial"/>
@@ -1462,7 +2167,7 @@
           <w:lang w:val="en-US"/>
         </w:rPr>
       </w:pPr>
-      <w:bookmarkStart w:id="3" w:name="_Toc166510936"/>
+      <w:bookmarkStart w:id="3" w:name="_Toc166621604"/>
       <w:r>
         <w:rPr>
           <w:rFonts w:ascii="Arial" w:hAnsi="Arial" w:cs="Arial"/>
@@ -1473,7 +2178,31 @@
           <w:szCs w:val="24"/>
           <w:lang w:val="en-US"/>
         </w:rPr>
-        <w:t xml:space="preserve">1.2.1 </w:t>
+        <w:t>1.2.1</w:t>
+      </w:r>
+      <w:r>
+        <w:rPr>
+          <w:rFonts w:ascii="Arial" w:hAnsi="Arial" w:cs="Arial"/>
+          <w:b/>
+          <w:bCs/>
+          <w:color w:val="auto"/>
+          <w:sz w:val="24"/>
+          <w:szCs w:val="24"/>
+          <w:lang w:val="en-US"/>
+        </w:rPr>
+        <w:t>.</w:t>
+      </w:r>
+      <w:r>
+        <w:rPr>
+          <w:rFonts w:ascii="Arial" w:hAnsi="Arial" w:cs="Arial"/>
+          <w:b/>
+          <w:bCs/>
+          <w:color w:val="auto"/>
+          <w:sz w:val="24"/>
+          <w:szCs w:val="24"/>
+          <w:lang w:val="en-US"/>
+        </w:rPr>
+        <w:t xml:space="preserve"> </w:t>
       </w:r>
       <w:r>
         <w:rPr>
@@ -1617,7 +2346,7 @@
                     </pic:cNvPicPr>
                   </pic:nvPicPr>
                   <pic:blipFill>
-                    <a:blip r:embed="rId6" cstate="print">
+                    <a:blip r:embed="rId9" cstate="print">
                       <a:extLst>
                         <a:ext uri="{28A0092B-C50C-407E-A947-70E740481C1C}">
                           <a14:useLocalDpi xmlns:a14="http://schemas.microsoft.com/office/drawing/2010/main" val="0"/>
@@ -1674,7 +2403,7 @@
                     </pic:cNvPicPr>
                   </pic:nvPicPr>
                   <pic:blipFill>
-                    <a:blip r:embed="rId7" cstate="print">
+                    <a:blip r:embed="rId10" cstate="print">
                       <a:extLst>
                         <a:ext uri="{28A0092B-C50C-407E-A947-70E740481C1C}">
                           <a14:useLocalDpi xmlns:a14="http://schemas.microsoft.com/office/drawing/2010/main" val="0"/>
@@ -1733,7 +2462,7 @@
         </w:rPr>
         <w:t xml:space="preserve">: </w:t>
       </w:r>
-      <w:hyperlink r:id="rId8" w:history="1">
+      <w:hyperlink r:id="rId11" w:history="1">
         <w:r>
           <w:rPr>
             <w:rStyle w:val="Hyperlink"/>
@@ -1762,7 +2491,7 @@
           <w:lang w:val="en-US"/>
         </w:rPr>
       </w:pPr>
-      <w:bookmarkStart w:id="4" w:name="_Toc166510937"/>
+      <w:bookmarkStart w:id="4" w:name="_Toc166621605"/>
       <w:r>
         <w:rPr>
           <w:rFonts w:ascii="Arial" w:hAnsi="Arial" w:cs="Arial"/>
@@ -1786,6 +2515,17 @@
           <w:lang w:val="ru-RU"/>
         </w:rPr>
         <w:t>2</w:t>
+      </w:r>
+      <w:r>
+        <w:rPr>
+          <w:rFonts w:ascii="Arial" w:hAnsi="Arial" w:cs="Arial"/>
+          <w:b/>
+          <w:bCs/>
+          <w:color w:val="auto"/>
+          <w:sz w:val="24"/>
+          <w:szCs w:val="24"/>
+        </w:rPr>
+        <w:t>.</w:t>
       </w:r>
       <w:r>
         <w:rPr>
@@ -1895,7 +2635,7 @@
                     </pic:cNvPicPr>
                   </pic:nvPicPr>
                   <pic:blipFill>
-                    <a:blip r:embed="rId9" cstate="print">
+                    <a:blip r:embed="rId12" cstate="print">
                       <a:extLst>
                         <a:ext uri="{28A0092B-C50C-407E-A947-70E740481C1C}">
                           <a14:useLocalDpi xmlns:a14="http://schemas.microsoft.com/office/drawing/2010/main" val="0"/>
@@ -1948,7 +2688,7 @@
                     </pic:cNvPicPr>
                   </pic:nvPicPr>
                   <pic:blipFill>
-                    <a:blip r:embed="rId10" cstate="print">
+                    <a:blip r:embed="rId13" cstate="print">
                       <a:extLst>
                         <a:ext uri="{28A0092B-C50C-407E-A947-70E740481C1C}">
                           <a14:useLocalDpi xmlns:a14="http://schemas.microsoft.com/office/drawing/2010/main" val="0"/>
@@ -2007,7 +2747,7 @@
         </w:rPr>
         <w:t xml:space="preserve">: </w:t>
       </w:r>
-      <w:hyperlink r:id="rId11" w:history="1">
+      <w:hyperlink r:id="rId14" w:history="1">
         <w:r>
           <w:rPr>
             <w:rStyle w:val="Hyperlink"/>
@@ -2036,7 +2776,7 @@
           <w:lang w:val="en-US"/>
         </w:rPr>
       </w:pPr>
-      <w:bookmarkStart w:id="5" w:name="_Toc166510938"/>
+      <w:bookmarkStart w:id="5" w:name="_Toc166621606"/>
       <w:r>
         <w:rPr>
           <w:rFonts w:ascii="Arial" w:hAnsi="Arial" w:cs="Arial"/>
@@ -2060,6 +2800,17 @@
           <w:lang w:val="ru-RU"/>
         </w:rPr>
         <w:t>3</w:t>
+      </w:r>
+      <w:r>
+        <w:rPr>
+          <w:rFonts w:ascii="Arial" w:hAnsi="Arial" w:cs="Arial"/>
+          <w:b/>
+          <w:bCs/>
+          <w:color w:val="auto"/>
+          <w:sz w:val="24"/>
+          <w:szCs w:val="24"/>
+        </w:rPr>
+        <w:t>.</w:t>
       </w:r>
       <w:r>
         <w:rPr>
@@ -2208,7 +2959,7 @@
                     </pic:cNvPicPr>
                   </pic:nvPicPr>
                   <pic:blipFill>
-                    <a:blip r:embed="rId12" cstate="print">
+                    <a:blip r:embed="rId15" cstate="print">
                       <a:extLst>
                         <a:ext uri="{28A0092B-C50C-407E-A947-70E740481C1C}">
                           <a14:useLocalDpi xmlns:a14="http://schemas.microsoft.com/office/drawing/2010/main" val="0"/>
@@ -2265,7 +3016,7 @@
                     </pic:cNvPicPr>
                   </pic:nvPicPr>
                   <pic:blipFill>
-                    <a:blip r:embed="rId13" cstate="print">
+                    <a:blip r:embed="rId16" cstate="print">
                       <a:extLst>
                         <a:ext uri="{28A0092B-C50C-407E-A947-70E740481C1C}">
                           <a14:useLocalDpi xmlns:a14="http://schemas.microsoft.com/office/drawing/2010/main" val="0"/>
@@ -2340,7 +3091,7 @@
         </w:rPr>
         <w:t xml:space="preserve">: </w:t>
       </w:r>
-      <w:hyperlink r:id="rId14" w:history="1">
+      <w:hyperlink r:id="rId17" w:history="1">
         <w:r>
           <w:rPr>
             <w:rStyle w:val="Hyperlink"/>
@@ -2369,7 +3120,7 @@
           <w:lang w:val="en-US"/>
         </w:rPr>
       </w:pPr>
-      <w:bookmarkStart w:id="6" w:name="_Toc166510939"/>
+      <w:bookmarkStart w:id="6" w:name="_Toc166621607"/>
       <w:r>
         <w:rPr>
           <w:rFonts w:ascii="Arial" w:hAnsi="Arial" w:cs="Arial"/>
@@ -2402,11 +3153,9 @@
           <w:color w:val="auto"/>
           <w:sz w:val="24"/>
           <w:szCs w:val="24"/>
-          <w:lang w:val="en-US"/>
-        </w:rPr>
-        <w:t xml:space="preserve">    </w:t>
-      </w:r>
-      <w:proofErr w:type="spellStart"/>
+        </w:rPr>
+        <w:t>.</w:t>
+      </w:r>
       <w:r>
         <w:rPr>
           <w:rFonts w:ascii="Arial" w:hAnsi="Arial" w:cs="Arial"/>
@@ -2417,6 +3166,19 @@
           <w:szCs w:val="24"/>
           <w:lang w:val="en-US"/>
         </w:rPr>
+        <w:t xml:space="preserve">    </w:t>
+      </w:r>
+      <w:proofErr w:type="spellStart"/>
+      <w:r>
+        <w:rPr>
+          <w:rFonts w:ascii="Arial" w:hAnsi="Arial" w:cs="Arial"/>
+          <w:b/>
+          <w:bCs/>
+          <w:color w:val="auto"/>
+          <w:sz w:val="24"/>
+          <w:szCs w:val="24"/>
+          <w:lang w:val="en-US"/>
+        </w:rPr>
         <w:t>Rozdiely</w:t>
       </w:r>
       <w:bookmarkEnd w:id="6"/>
@@ -2460,7 +3222,7 @@
           <w:szCs w:val="32"/>
         </w:rPr>
       </w:pPr>
-      <w:bookmarkStart w:id="7" w:name="_Toc166510940"/>
+      <w:bookmarkStart w:id="7" w:name="_Toc166621608"/>
       <w:r>
         <w:rPr>
           <w:rFonts w:ascii="Arial" w:hAnsi="Arial" w:cs="Arial"/>
@@ -2507,7 +3269,7 @@
         </w:rPr>
         <w:t xml:space="preserve">    </w:t>
       </w:r>
-      <w:bookmarkStart w:id="8" w:name="_Toc166510941"/>
+      <w:bookmarkStart w:id="8" w:name="_Toc166621609"/>
       <w:r>
         <w:rPr>
           <w:rFonts w:ascii="Arial" w:hAnsi="Arial" w:cs="Arial"/>
@@ -2534,6 +3296,7 @@
           <w:lang w:val="en-US"/>
         </w:rPr>
       </w:pPr>
+      <w:bookmarkStart w:id="9" w:name="_Toc166621610"/>
       <w:r>
         <w:rPr>
           <w:rFonts w:ascii="Arial" w:hAnsi="Arial" w:cs="Arial"/>
@@ -2556,7 +3319,7 @@
           <w:szCs w:val="24"/>
           <w:lang w:val="en-US"/>
         </w:rPr>
-        <w:t xml:space="preserve">.2.1    </w:t>
+        <w:t>.2.1</w:t>
       </w:r>
       <w:r>
         <w:rPr>
@@ -2566,10 +3329,10 @@
           <w:color w:val="auto"/>
           <w:sz w:val="24"/>
           <w:szCs w:val="24"/>
-        </w:rPr>
-        <w:t xml:space="preserve">Menu </w:t>
-      </w:r>
-      <w:proofErr w:type="spellStart"/>
+          <w:lang w:val="en-US"/>
+        </w:rPr>
+        <w:t>.</w:t>
+      </w:r>
       <w:r>
         <w:rPr>
           <w:rFonts w:ascii="Arial" w:hAnsi="Arial" w:cs="Arial"/>
@@ -2578,9 +3341,34 @@
           <w:color w:val="auto"/>
           <w:sz w:val="24"/>
           <w:szCs w:val="24"/>
+          <w:lang w:val="en-US"/>
+        </w:rPr>
+        <w:t xml:space="preserve">    </w:t>
+      </w:r>
+      <w:r>
+        <w:rPr>
+          <w:rFonts w:ascii="Arial" w:hAnsi="Arial" w:cs="Arial"/>
+          <w:b/>
+          <w:bCs/>
+          <w:color w:val="auto"/>
+          <w:sz w:val="24"/>
+          <w:szCs w:val="24"/>
+        </w:rPr>
+        <w:t xml:space="preserve">Menu </w:t>
+      </w:r>
+      <w:proofErr w:type="spellStart"/>
+      <w:r>
+        <w:rPr>
+          <w:rFonts w:ascii="Arial" w:hAnsi="Arial" w:cs="Arial"/>
+          <w:b/>
+          <w:bCs/>
+          <w:color w:val="auto"/>
+          <w:sz w:val="24"/>
+          <w:szCs w:val="24"/>
         </w:rPr>
         <w:t>swapania</w:t>
       </w:r>
+      <w:bookmarkEnd w:id="9"/>
       <w:proofErr w:type="spellEnd"/>
     </w:p>
     <w:p>
@@ -2632,7 +3420,7 @@
                     <pic:cNvPicPr/>
                   </pic:nvPicPr>
                   <pic:blipFill>
-                    <a:blip r:embed="rId15"/>
+                    <a:blip r:embed="rId18"/>
                     <a:stretch>
                       <a:fillRect/>
                     </a:stretch>
@@ -2720,6 +3508,7 @@
           <w:lang w:val="en-US"/>
         </w:rPr>
       </w:pPr>
+      <w:bookmarkStart w:id="10" w:name="_Toc166621611"/>
       <w:r>
         <w:rPr>
           <w:rFonts w:ascii="Arial" w:hAnsi="Arial" w:cs="Arial"/>
@@ -2764,9 +3553,8 @@
           <w:color w:val="auto"/>
           <w:sz w:val="24"/>
           <w:szCs w:val="24"/>
-          <w:lang w:val="en-US"/>
-        </w:rPr>
-        <w:t xml:space="preserve">    </w:t>
+        </w:rPr>
+        <w:t>.</w:t>
       </w:r>
       <w:r>
         <w:rPr>
@@ -2776,9 +3564,22 @@
           <w:color w:val="auto"/>
           <w:sz w:val="24"/>
           <w:szCs w:val="24"/>
+          <w:lang w:val="en-US"/>
+        </w:rPr>
+        <w:t xml:space="preserve">    </w:t>
+      </w:r>
+      <w:r>
+        <w:rPr>
+          <w:rFonts w:ascii="Arial" w:hAnsi="Arial" w:cs="Arial"/>
+          <w:b/>
+          <w:bCs/>
+          <w:color w:val="auto"/>
+          <w:sz w:val="24"/>
+          <w:szCs w:val="24"/>
         </w:rPr>
         <w:t>Menu kolesa</w:t>
       </w:r>
+      <w:bookmarkEnd w:id="10"/>
     </w:p>
     <w:p>
       <w:pPr>
@@ -2833,7 +3634,7 @@
                     <pic:cNvPicPr/>
                   </pic:nvPicPr>
                   <pic:blipFill>
-                    <a:blip r:embed="rId16"/>
+                    <a:blip r:embed="rId19"/>
                     <a:stretch>
                       <a:fillRect/>
                     </a:stretch>
@@ -2902,6 +3703,7 @@
           <w:lang w:val="en-US"/>
         </w:rPr>
       </w:pPr>
+      <w:bookmarkStart w:id="11" w:name="_Toc166621612"/>
       <w:r>
         <w:rPr>
           <w:rFonts w:ascii="Arial" w:hAnsi="Arial" w:cs="Arial"/>
@@ -2948,7 +3750,7 @@
           <w:szCs w:val="24"/>
           <w:lang w:val="en-US"/>
         </w:rPr>
-        <w:t xml:space="preserve">    </w:t>
+        <w:t>.</w:t>
       </w:r>
       <w:r>
         <w:rPr>
@@ -2958,8 +3760,9 @@
           <w:color w:val="auto"/>
           <w:sz w:val="24"/>
           <w:szCs w:val="24"/>
-        </w:rPr>
-        <w:t xml:space="preserve">Menu </w:t>
+          <w:lang w:val="en-US"/>
+        </w:rPr>
+        <w:t xml:space="preserve">    </w:t>
       </w:r>
       <w:r>
         <w:rPr>
@@ -2970,8 +3773,20 @@
           <w:sz w:val="24"/>
           <w:szCs w:val="24"/>
         </w:rPr>
+        <w:t xml:space="preserve">Menu </w:t>
+      </w:r>
+      <w:r>
+        <w:rPr>
+          <w:rFonts w:ascii="Arial" w:hAnsi="Arial" w:cs="Arial"/>
+          <w:b/>
+          <w:bCs/>
+          <w:color w:val="auto"/>
+          <w:sz w:val="24"/>
+          <w:szCs w:val="24"/>
+        </w:rPr>
         <w:t>želaní</w:t>
       </w:r>
+      <w:bookmarkEnd w:id="11"/>
     </w:p>
     <w:p>
       <w:pPr>
@@ -3026,7 +3841,7 @@
                     <pic:cNvPicPr/>
                   </pic:nvPicPr>
                   <pic:blipFill>
-                    <a:blip r:embed="rId17"/>
+                    <a:blip r:embed="rId20"/>
                     <a:stretch>
                       <a:fillRect/>
                     </a:stretch>
@@ -3113,8 +3928,10 @@
           <w:szCs w:val="24"/>
           <w:lang w:val="ru-RU"/>
         </w:rPr>
+        <w:lastRenderedPageBreak/>
         <w:t xml:space="preserve">    </w:t>
       </w:r>
+      <w:bookmarkStart w:id="12" w:name="_Toc166621613"/>
       <w:r>
         <w:rPr>
           <w:rFonts w:ascii="Arial" w:hAnsi="Arial" w:cs="Arial"/>
@@ -3126,24 +3943,1958 @@
         </w:rPr>
         <w:t>Návrh aplikácie</w:t>
       </w:r>
-    </w:p>
-    <w:p>
-      <w:pPr>
+      <w:bookmarkEnd w:id="12"/>
+    </w:p>
+    <w:p>
+      <w:pPr>
+        <w:jc w:val="center"/>
         <w:rPr>
           <w:lang w:val="ru-RU"/>
         </w:rPr>
       </w:pPr>
+      <w:r>
+        <w:rPr>
+          <w:noProof/>
+          <w:lang w:val="ru-RU"/>
+        </w:rPr>
+        <w:drawing>
+          <wp:inline distT="0" distB="0" distL="0" distR="0" wp14:anchorId="2445A7BE" wp14:editId="08E8420D">
+            <wp:extent cx="5879465" cy="3631565"/>
+            <wp:effectExtent l="0" t="0" r="6985" b="6985"/>
+            <wp:docPr id="210082090" name="Picture 1"/>
+            <wp:cNvGraphicFramePr>
+              <a:graphicFrameLocks xmlns:a="http://schemas.openxmlformats.org/drawingml/2006/main" noChangeAspect="1"/>
+            </wp:cNvGraphicFramePr>
+            <a:graphic xmlns:a="http://schemas.openxmlformats.org/drawingml/2006/main">
+              <a:graphicData uri="http://schemas.openxmlformats.org/drawingml/2006/picture">
+                <pic:pic xmlns:pic="http://schemas.openxmlformats.org/drawingml/2006/picture">
+                  <pic:nvPicPr>
+                    <pic:cNvPr id="210082090" name="Picture 1"/>
+                    <pic:cNvPicPr/>
+                  </pic:nvPicPr>
+                  <pic:blipFill>
+                    <a:blip r:embed="rId21">
+                      <a:extLst>
+                        <a:ext uri="{28A0092B-C50C-407E-A947-70E740481C1C}">
+                          <a14:useLocalDpi xmlns:a14="http://schemas.microsoft.com/office/drawing/2010/main" val="0"/>
+                        </a:ext>
+                      </a:extLst>
+                    </a:blip>
+                    <a:srcRect l="29" r="29"/>
+                    <a:stretch>
+                      <a:fillRect/>
+                    </a:stretch>
+                  </pic:blipFill>
+                  <pic:spPr bwMode="auto">
+                    <a:xfrm>
+                      <a:off x="0" y="0"/>
+                      <a:ext cx="5879465" cy="3631565"/>
+                    </a:xfrm>
+                    <a:prstGeom prst="rect">
+                      <a:avLst/>
+                    </a:prstGeom>
+                    <a:ln>
+                      <a:noFill/>
+                    </a:ln>
+                    <a:extLst>
+                      <a:ext uri="{53640926-AAD7-44D8-BBD7-CCE9431645EC}">
+                        <a14:shadowObscured xmlns:a14="http://schemas.microsoft.com/office/drawing/2010/main"/>
+                      </a:ext>
+                    </a:extLst>
+                  </pic:spPr>
+                </pic:pic>
+              </a:graphicData>
+            </a:graphic>
+          </wp:inline>
+        </w:drawing>
+      </w:r>
+    </w:p>
+    <w:p>
+      <w:pPr>
+        <w:jc w:val="center"/>
+      </w:pPr>
+      <w:r>
+        <w:t xml:space="preserve"> Diagram tried</w:t>
+      </w:r>
     </w:p>
     <w:p>
       <w:pPr>
         <w:spacing w:before="0" w:after="160" w:line="259" w:lineRule="auto"/>
         <w:jc w:val="left"/>
-        <w:rPr>
-          <w:lang w:val="en-US"/>
-        </w:rPr>
-      </w:pPr>
-    </w:p>
-    <w:p/>
+      </w:pPr>
+      <w:proofErr w:type="spellStart"/>
+      <w:r>
+        <w:rPr>
+          <w:i/>
+          <w:iCs/>
+        </w:rPr>
+        <w:t>MainActivity</w:t>
+      </w:r>
+      <w:proofErr w:type="spellEnd"/>
+      <w:r>
+        <w:t xml:space="preserve"> – </w:t>
+      </w:r>
+      <w:r>
+        <w:t xml:space="preserve">je trieda, ktorá spúšťa vizuálnu časť projektu a spúšťa všetky </w:t>
+      </w:r>
+      <w:proofErr w:type="spellStart"/>
+      <w:r>
+        <w:t>Composable</w:t>
+      </w:r>
+      <w:proofErr w:type="spellEnd"/>
+      <w:r>
+        <w:t xml:space="preserve"> funkcie.</w:t>
+      </w:r>
+    </w:p>
+    <w:p>
+      <w:pPr>
+        <w:spacing w:before="0" w:after="160" w:line="259" w:lineRule="auto"/>
+        <w:jc w:val="left"/>
+      </w:pPr>
+      <w:proofErr w:type="spellStart"/>
+      <w:r>
+        <w:rPr>
+          <w:i/>
+          <w:iCs/>
+        </w:rPr>
+        <w:t>PlanetCinemaApp</w:t>
+      </w:r>
+      <w:proofErr w:type="spellEnd"/>
+      <w:r>
+        <w:t xml:space="preserve"> – </w:t>
+      </w:r>
+      <w:r>
+        <w:t xml:space="preserve">je súbor, ktorý uchováva všetky </w:t>
+      </w:r>
+      <w:proofErr w:type="spellStart"/>
+      <w:r>
+        <w:t>Composable</w:t>
+      </w:r>
+      <w:proofErr w:type="spellEnd"/>
+      <w:r>
+        <w:t xml:space="preserve"> funkcie, ktoré zobrazujú jednotlivé obrazovky projektu, a zároveň je zodpovedný za navigáciu.</w:t>
+      </w:r>
+    </w:p>
+    <w:p>
+      <w:pPr>
+        <w:spacing w:before="0" w:after="160" w:line="259" w:lineRule="auto"/>
+        <w:jc w:val="left"/>
+      </w:pPr>
+      <w:proofErr w:type="spellStart"/>
+      <w:r>
+        <w:rPr>
+          <w:i/>
+          <w:iCs/>
+        </w:rPr>
+        <w:t>PlaneCinemaScreen</w:t>
+      </w:r>
+      <w:proofErr w:type="spellEnd"/>
+      <w:r>
+        <w:t xml:space="preserve"> – </w:t>
+      </w:r>
+      <w:r>
+        <w:t xml:space="preserve">je </w:t>
+      </w:r>
+      <w:proofErr w:type="spellStart"/>
+      <w:r>
+        <w:t>enum</w:t>
+      </w:r>
+      <w:proofErr w:type="spellEnd"/>
+      <w:r>
+        <w:t xml:space="preserve">, </w:t>
+      </w:r>
+      <w:r>
+        <w:t>ktorý</w:t>
+      </w:r>
+      <w:r>
+        <w:t xml:space="preserve"> obsahuje názvy pro každý displej.</w:t>
+      </w:r>
+    </w:p>
+    <w:p>
+      <w:pPr>
+        <w:spacing w:before="0" w:after="160" w:line="259" w:lineRule="auto"/>
+        <w:jc w:val="left"/>
+      </w:pPr>
+      <w:proofErr w:type="spellStart"/>
+      <w:r>
+        <w:rPr>
+          <w:i/>
+          <w:iCs/>
+        </w:rPr>
+        <w:t>HeaderUI</w:t>
+      </w:r>
+      <w:proofErr w:type="spellEnd"/>
+      <w:r>
+        <w:t xml:space="preserve"> – </w:t>
+      </w:r>
+      <w:r>
+        <w:t xml:space="preserve">obsahuje </w:t>
+      </w:r>
+      <w:proofErr w:type="spellStart"/>
+      <w:r>
+        <w:t>Composable</w:t>
+      </w:r>
+      <w:proofErr w:type="spellEnd"/>
+      <w:r>
+        <w:t xml:space="preserve"> funkcie na zobrazenie horného panela aplikácie.</w:t>
+      </w:r>
+    </w:p>
+    <w:p>
+      <w:pPr>
+        <w:spacing w:before="0" w:after="160" w:line="259" w:lineRule="auto"/>
+        <w:jc w:val="left"/>
+      </w:pPr>
+      <w:proofErr w:type="spellStart"/>
+      <w:r>
+        <w:rPr>
+          <w:i/>
+          <w:iCs/>
+        </w:rPr>
+        <w:t>NavigationUI</w:t>
+      </w:r>
+      <w:proofErr w:type="spellEnd"/>
+      <w:r>
+        <w:t xml:space="preserve"> – </w:t>
+      </w:r>
+      <w:r>
+        <w:t xml:space="preserve">reprezentuje </w:t>
+      </w:r>
+      <w:proofErr w:type="spellStart"/>
+      <w:r>
+        <w:t>Composable</w:t>
+      </w:r>
+      <w:proofErr w:type="spellEnd"/>
+      <w:r>
+        <w:t xml:space="preserve"> funkcie pre navigačný prvok.</w:t>
+      </w:r>
+    </w:p>
+    <w:p>
+      <w:pPr>
+        <w:spacing w:before="0" w:after="160" w:line="259" w:lineRule="auto"/>
+        <w:jc w:val="left"/>
+      </w:pPr>
+      <w:proofErr w:type="spellStart"/>
+      <w:r>
+        <w:rPr>
+          <w:i/>
+          <w:iCs/>
+        </w:rPr>
+        <w:t>EditFilmUI</w:t>
+      </w:r>
+      <w:proofErr w:type="spellEnd"/>
+      <w:r>
+        <w:rPr>
+          <w:i/>
+          <w:iCs/>
+        </w:rPr>
+        <w:t xml:space="preserve">, </w:t>
+      </w:r>
+      <w:proofErr w:type="spellStart"/>
+      <w:r>
+        <w:rPr>
+          <w:i/>
+          <w:iCs/>
+        </w:rPr>
+        <w:t>SwappingUI</w:t>
+      </w:r>
+      <w:proofErr w:type="spellEnd"/>
+      <w:r>
+        <w:rPr>
+          <w:i/>
+          <w:iCs/>
+        </w:rPr>
+        <w:t xml:space="preserve">, </w:t>
+      </w:r>
+      <w:proofErr w:type="spellStart"/>
+      <w:r>
+        <w:rPr>
+          <w:i/>
+          <w:iCs/>
+        </w:rPr>
+        <w:t>UserListUI</w:t>
+      </w:r>
+      <w:proofErr w:type="spellEnd"/>
+      <w:r>
+        <w:rPr>
+          <w:i/>
+          <w:iCs/>
+        </w:rPr>
+        <w:t xml:space="preserve">, </w:t>
+      </w:r>
+      <w:proofErr w:type="spellStart"/>
+      <w:r>
+        <w:rPr>
+          <w:i/>
+          <w:iCs/>
+        </w:rPr>
+        <w:t>WheelUI</w:t>
+      </w:r>
+      <w:proofErr w:type="spellEnd"/>
+      <w:r>
+        <w:t xml:space="preserve"> – </w:t>
+      </w:r>
+      <w:r>
+        <w:t xml:space="preserve">obsahujú </w:t>
+      </w:r>
+      <w:proofErr w:type="spellStart"/>
+      <w:r>
+        <w:t>Composable</w:t>
+      </w:r>
+      <w:proofErr w:type="spellEnd"/>
+      <w:r>
+        <w:t xml:space="preserve"> funkcie na zobrazenie príslušných panelov aplikácie.</w:t>
+      </w:r>
+    </w:p>
+    <w:p>
+      <w:pPr>
+        <w:spacing w:before="0" w:after="160" w:line="259" w:lineRule="auto"/>
+        <w:jc w:val="left"/>
+      </w:pPr>
+      <w:proofErr w:type="spellStart"/>
+      <w:r>
+        <w:rPr>
+          <w:i/>
+          <w:iCs/>
+        </w:rPr>
+        <w:t>CommonUI</w:t>
+      </w:r>
+      <w:proofErr w:type="spellEnd"/>
+      <w:r>
+        <w:t xml:space="preserve"> – </w:t>
+      </w:r>
+      <w:r>
+        <w:t xml:space="preserve">obsahuje </w:t>
+      </w:r>
+      <w:proofErr w:type="spellStart"/>
+      <w:r>
+        <w:t>Composable</w:t>
+      </w:r>
+      <w:proofErr w:type="spellEnd"/>
+      <w:r>
+        <w:t xml:space="preserve"> funkcie pre spoločné prvky projektu.</w:t>
+      </w:r>
+    </w:p>
+    <w:p>
+      <w:pPr>
+        <w:spacing w:before="0" w:after="160" w:line="259" w:lineRule="auto"/>
+        <w:jc w:val="left"/>
+      </w:pPr>
+      <w:proofErr w:type="spellStart"/>
+      <w:r>
+        <w:rPr>
+          <w:i/>
+          <w:iCs/>
+        </w:rPr>
+        <w:t>SheetsUI</w:t>
+      </w:r>
+      <w:proofErr w:type="spellEnd"/>
+      <w:r>
+        <w:t xml:space="preserve"> – </w:t>
+      </w:r>
+      <w:r>
+        <w:t xml:space="preserve">obsahuje </w:t>
+      </w:r>
+      <w:proofErr w:type="spellStart"/>
+      <w:r>
+        <w:t>Composable</w:t>
+      </w:r>
+      <w:proofErr w:type="spellEnd"/>
+      <w:r>
+        <w:t xml:space="preserve"> funkcie pre vysúvacie panely na zobrazenie filtra a na výber filmov pre koleso.</w:t>
+      </w:r>
+    </w:p>
+    <w:p>
+      <w:pPr>
+        <w:spacing w:before="0" w:after="160" w:line="259" w:lineRule="auto"/>
+        <w:jc w:val="left"/>
+      </w:pPr>
+      <w:proofErr w:type="spellStart"/>
+      <w:r>
+        <w:rPr>
+          <w:i/>
+          <w:iCs/>
+        </w:rPr>
+        <w:t>SwipeCreater</w:t>
+      </w:r>
+      <w:proofErr w:type="spellEnd"/>
+      <w:r>
+        <w:t xml:space="preserve"> – </w:t>
+      </w:r>
+      <w:r>
+        <w:t xml:space="preserve">obsahuje </w:t>
+      </w:r>
+      <w:proofErr w:type="spellStart"/>
+      <w:r>
+        <w:t>Composable</w:t>
+      </w:r>
+      <w:proofErr w:type="spellEnd"/>
+      <w:r>
+        <w:t xml:space="preserve"> funkcie pre jednotlivé prvky pre panel na </w:t>
+      </w:r>
+      <w:proofErr w:type="spellStart"/>
+      <w:r>
+        <w:t>swapovanie</w:t>
+      </w:r>
+      <w:proofErr w:type="spellEnd"/>
+      <w:r>
+        <w:t>.</w:t>
+      </w:r>
+    </w:p>
+    <w:p>
+      <w:pPr>
+        <w:spacing w:before="0" w:after="160" w:line="259" w:lineRule="auto"/>
+        <w:jc w:val="left"/>
+      </w:pPr>
+      <w:proofErr w:type="spellStart"/>
+      <w:r>
+        <w:rPr>
+          <w:i/>
+          <w:iCs/>
+        </w:rPr>
+        <w:t>AppViewModelProvider</w:t>
+      </w:r>
+      <w:proofErr w:type="spellEnd"/>
+      <w:r>
+        <w:t xml:space="preserve"> – </w:t>
+      </w:r>
+      <w:r>
+        <w:t xml:space="preserve">je </w:t>
+      </w:r>
+      <w:proofErr w:type="spellStart"/>
+      <w:r>
+        <w:t>singleton</w:t>
+      </w:r>
+      <w:proofErr w:type="spellEnd"/>
+      <w:r>
+        <w:t xml:space="preserve">, ktorý vytvára </w:t>
+      </w:r>
+      <w:proofErr w:type="spellStart"/>
+      <w:r>
+        <w:t>view</w:t>
+      </w:r>
+      <w:proofErr w:type="spellEnd"/>
+      <w:r>
+        <w:t xml:space="preserve"> modely pre aplikáciu.</w:t>
+      </w:r>
+    </w:p>
+    <w:p>
+      <w:pPr>
+        <w:spacing w:before="0" w:after="160" w:line="259" w:lineRule="auto"/>
+        <w:jc w:val="left"/>
+      </w:pPr>
+      <w:proofErr w:type="spellStart"/>
+      <w:r>
+        <w:t>SwapViewModel</w:t>
+      </w:r>
+      <w:proofErr w:type="spellEnd"/>
+      <w:r>
+        <w:t xml:space="preserve">, </w:t>
+      </w:r>
+      <w:proofErr w:type="spellStart"/>
+      <w:r>
+        <w:t>UserListViewModel</w:t>
+      </w:r>
+      <w:proofErr w:type="spellEnd"/>
+      <w:r>
+        <w:t xml:space="preserve">, </w:t>
+      </w:r>
+      <w:proofErr w:type="spellStart"/>
+      <w:r>
+        <w:t>WheelViewModel</w:t>
+      </w:r>
+      <w:proofErr w:type="spellEnd"/>
+      <w:r>
+        <w:t xml:space="preserve">, </w:t>
+      </w:r>
+      <w:proofErr w:type="spellStart"/>
+      <w:r>
+        <w:t>EditViewModel</w:t>
+      </w:r>
+      <w:proofErr w:type="spellEnd"/>
+      <w:r>
+        <w:t xml:space="preserve"> -</w:t>
+      </w:r>
+      <w:r>
+        <w:t xml:space="preserve"> sú </w:t>
+      </w:r>
+      <w:proofErr w:type="spellStart"/>
+      <w:r>
+        <w:t>view</w:t>
+      </w:r>
+      <w:proofErr w:type="spellEnd"/>
+      <w:r>
+        <w:t xml:space="preserve"> modely pre príslušné obrazovky, ktoré vytvárajú spojenie a komunikáciu medzi UI a stavmi.</w:t>
+      </w:r>
+    </w:p>
+    <w:p>
+      <w:pPr>
+        <w:spacing w:before="0" w:after="160" w:line="259" w:lineRule="auto"/>
+        <w:jc w:val="left"/>
+      </w:pPr>
+      <w:proofErr w:type="spellStart"/>
+      <w:r>
+        <w:rPr>
+          <w:i/>
+          <w:iCs/>
+        </w:rPr>
+        <w:t>FilterViewModel</w:t>
+      </w:r>
+      <w:proofErr w:type="spellEnd"/>
+      <w:r>
+        <w:t xml:space="preserve"> – </w:t>
+      </w:r>
+      <w:r>
+        <w:t xml:space="preserve"> je pomocným </w:t>
+      </w:r>
+      <w:proofErr w:type="spellStart"/>
+      <w:r>
+        <w:t>view</w:t>
+      </w:r>
+      <w:proofErr w:type="spellEnd"/>
+      <w:r>
+        <w:t xml:space="preserve"> </w:t>
+      </w:r>
+      <w:r>
+        <w:t>modelom</w:t>
+      </w:r>
+      <w:r>
+        <w:t xml:space="preserve"> pre ostatné obrazovky, zodpovedným za filtrovanie a vytváranie spojenia medzi UI objektami a stavmi filtra.</w:t>
+      </w:r>
+    </w:p>
+    <w:p>
+      <w:pPr>
+        <w:spacing w:before="0" w:after="160" w:line="259" w:lineRule="auto"/>
+        <w:jc w:val="left"/>
+      </w:pPr>
+      <w:proofErr w:type="spellStart"/>
+      <w:r>
+        <w:rPr>
+          <w:i/>
+          <w:iCs/>
+        </w:rPr>
+        <w:t>ModelPreferencesManager</w:t>
+      </w:r>
+      <w:proofErr w:type="spellEnd"/>
+      <w:r>
+        <w:t xml:space="preserve"> – </w:t>
+      </w:r>
+      <w:r>
+        <w:t xml:space="preserve">je </w:t>
+      </w:r>
+      <w:proofErr w:type="spellStart"/>
+      <w:r>
+        <w:t>singleton</w:t>
+      </w:r>
+      <w:proofErr w:type="spellEnd"/>
+      <w:r>
+        <w:t xml:space="preserve">, ktorý ukladá údaje do </w:t>
+      </w:r>
+      <w:proofErr w:type="spellStart"/>
+      <w:r>
+        <w:t>SharedPreferences</w:t>
+      </w:r>
+      <w:proofErr w:type="spellEnd"/>
+      <w:r>
+        <w:t>.</w:t>
+      </w:r>
+    </w:p>
+    <w:p>
+      <w:pPr>
+        <w:spacing w:before="0" w:after="160" w:line="259" w:lineRule="auto"/>
+        <w:jc w:val="left"/>
+      </w:pPr>
+      <w:proofErr w:type="spellStart"/>
+      <w:r>
+        <w:rPr>
+          <w:i/>
+          <w:iCs/>
+        </w:rPr>
+        <w:lastRenderedPageBreak/>
+        <w:t>OfflineFilmRepository</w:t>
+      </w:r>
+      <w:proofErr w:type="spellEnd"/>
+      <w:r>
+        <w:t xml:space="preserve"> –</w:t>
+      </w:r>
+      <w:r>
+        <w:t xml:space="preserve"> je trieda, ktorá pracuje s </w:t>
+      </w:r>
+      <w:proofErr w:type="spellStart"/>
+      <w:r>
+        <w:t>dao</w:t>
+      </w:r>
+      <w:proofErr w:type="spellEnd"/>
+      <w:r>
+        <w:t xml:space="preserve"> filmov z lokálnej databázy a implementuje základné funkcie pre prácu s filmami v databáze. Implementuje rozhranie </w:t>
+      </w:r>
+      <w:proofErr w:type="spellStart"/>
+      <w:r>
+        <w:t>FilmsRepository</w:t>
+      </w:r>
+      <w:proofErr w:type="spellEnd"/>
+      <w:r>
+        <w:t>.</w:t>
+      </w:r>
+    </w:p>
+    <w:p>
+      <w:pPr>
+        <w:spacing w:before="0" w:after="160" w:line="259" w:lineRule="auto"/>
+        <w:jc w:val="left"/>
+      </w:pPr>
+      <w:proofErr w:type="spellStart"/>
+      <w:r>
+        <w:rPr>
+          <w:i/>
+          <w:iCs/>
+        </w:rPr>
+        <w:t>OfflineFilmFirebaseRepository</w:t>
+      </w:r>
+      <w:proofErr w:type="spellEnd"/>
+      <w:r>
+        <w:t xml:space="preserve"> – </w:t>
+      </w:r>
+      <w:r>
+        <w:t xml:space="preserve">je trieda, ktorá pracuje s </w:t>
+      </w:r>
+      <w:proofErr w:type="spellStart"/>
+      <w:r>
+        <w:t>Firebase</w:t>
+      </w:r>
+      <w:proofErr w:type="spellEnd"/>
+      <w:r>
+        <w:t xml:space="preserve"> databázou a implementuje základné funkcie pre prácu s filmami v databáze. Implementuje rozhranie </w:t>
+      </w:r>
+      <w:proofErr w:type="spellStart"/>
+      <w:r>
+        <w:t>FilmFirebaseRepository</w:t>
+      </w:r>
+      <w:proofErr w:type="spellEnd"/>
+      <w:r>
+        <w:t>.</w:t>
+      </w:r>
+    </w:p>
+    <w:p>
+      <w:pPr>
+        <w:spacing w:before="0" w:after="160" w:line="259" w:lineRule="auto"/>
+        <w:jc w:val="left"/>
+      </w:pPr>
+      <w:proofErr w:type="spellStart"/>
+      <w:r>
+        <w:rPr>
+          <w:i/>
+          <w:iCs/>
+        </w:rPr>
+        <w:t>FilmsRepository</w:t>
+      </w:r>
+      <w:proofErr w:type="spellEnd"/>
+      <w:r>
+        <w:rPr>
+          <w:i/>
+          <w:iCs/>
+        </w:rPr>
+        <w:t xml:space="preserve">, </w:t>
+      </w:r>
+      <w:proofErr w:type="spellStart"/>
+      <w:r>
+        <w:rPr>
+          <w:i/>
+          <w:iCs/>
+        </w:rPr>
+        <w:t>FilmFirebaseRepository</w:t>
+      </w:r>
+      <w:proofErr w:type="spellEnd"/>
+      <w:r>
+        <w:t xml:space="preserve"> – </w:t>
+      </w:r>
+      <w:r>
+        <w:t>sú rozhrania, ktoré definujú funkcie pre prácu s príslušnými databázami.</w:t>
+      </w:r>
+    </w:p>
+    <w:p>
+      <w:pPr>
+        <w:spacing w:before="0" w:after="160" w:line="259" w:lineRule="auto"/>
+        <w:jc w:val="left"/>
+      </w:pPr>
+      <w:proofErr w:type="spellStart"/>
+      <w:r>
+        <w:rPr>
+          <w:i/>
+          <w:iCs/>
+        </w:rPr>
+        <w:t>FilmDao</w:t>
+      </w:r>
+      <w:proofErr w:type="spellEnd"/>
+      <w:r>
+        <w:t xml:space="preserve"> – </w:t>
+      </w:r>
+      <w:r>
+        <w:t>je rozhranie, ktoré definuje funkcie pre prácu s filmami z lokálnej databázy.</w:t>
+      </w:r>
+    </w:p>
+    <w:p>
+      <w:pPr>
+        <w:spacing w:before="0" w:after="160" w:line="259" w:lineRule="auto"/>
+        <w:jc w:val="left"/>
+      </w:pPr>
+      <w:r>
+        <w:rPr>
+          <w:i/>
+          <w:iCs/>
+        </w:rPr>
+        <w:t>Film</w:t>
+      </w:r>
+      <w:r>
+        <w:t xml:space="preserve"> – </w:t>
+      </w:r>
+      <w:r>
+        <w:t>je trieda, ktorá reprezentuje film ako objekt.</w:t>
+      </w:r>
+    </w:p>
+    <w:p>
+      <w:pPr>
+        <w:spacing w:before="0" w:after="160" w:line="259" w:lineRule="auto"/>
+        <w:jc w:val="left"/>
+      </w:pPr>
+      <w:proofErr w:type="spellStart"/>
+      <w:r>
+        <w:rPr>
+          <w:i/>
+          <w:iCs/>
+        </w:rPr>
+        <w:t>AppDataContainer</w:t>
+      </w:r>
+      <w:proofErr w:type="spellEnd"/>
+      <w:r>
+        <w:t xml:space="preserve"> – </w:t>
+      </w:r>
+      <w:r>
+        <w:t xml:space="preserve">je trieda, ktorá vytvára repozitáre a pripája do nich databázy. Implementuje rozhranie </w:t>
+      </w:r>
+      <w:proofErr w:type="spellStart"/>
+      <w:r>
+        <w:t>AppContainer</w:t>
+      </w:r>
+      <w:proofErr w:type="spellEnd"/>
+      <w:r>
+        <w:t>.</w:t>
+      </w:r>
+    </w:p>
+    <w:p>
+      <w:pPr>
+        <w:spacing w:before="0" w:after="160" w:line="259" w:lineRule="auto"/>
+        <w:jc w:val="left"/>
+      </w:pPr>
+      <w:proofErr w:type="spellStart"/>
+      <w:r>
+        <w:rPr>
+          <w:i/>
+          <w:iCs/>
+        </w:rPr>
+        <w:t>AppContainer</w:t>
+      </w:r>
+      <w:proofErr w:type="spellEnd"/>
+      <w:r>
+        <w:t xml:space="preserve"> – je rozhranie, ktoré definuje, ktoré repozitáre budú vytvorené v projekte.</w:t>
+      </w:r>
+    </w:p>
+    <w:p>
+      <w:pPr>
+        <w:spacing w:before="0" w:after="160" w:line="259" w:lineRule="auto"/>
+        <w:jc w:val="left"/>
+      </w:pPr>
+      <w:proofErr w:type="spellStart"/>
+      <w:r>
+        <w:rPr>
+          <w:i/>
+          <w:iCs/>
+        </w:rPr>
+        <w:t>PlanetCinemaApplication</w:t>
+      </w:r>
+      <w:proofErr w:type="spellEnd"/>
+      <w:r>
+        <w:t xml:space="preserve"> </w:t>
+      </w:r>
+      <w:r>
+        <w:t xml:space="preserve">– je trieda na vytvorenie objektu </w:t>
+      </w:r>
+      <w:proofErr w:type="spellStart"/>
+      <w:r>
+        <w:t>ModelPreferencesManager</w:t>
+      </w:r>
+      <w:proofErr w:type="spellEnd"/>
+      <w:r>
+        <w:t xml:space="preserve"> a </w:t>
+      </w:r>
+      <w:proofErr w:type="spellStart"/>
+      <w:r>
+        <w:t>AppDataContainer</w:t>
+      </w:r>
+      <w:proofErr w:type="spellEnd"/>
+      <w:r>
+        <w:t>.</w:t>
+      </w:r>
+    </w:p>
+    <w:p>
+      <w:pPr>
+        <w:spacing w:before="0" w:after="160" w:line="259" w:lineRule="auto"/>
+        <w:jc w:val="left"/>
+      </w:pPr>
+      <w:proofErr w:type="spellStart"/>
+      <w:r>
+        <w:rPr>
+          <w:i/>
+          <w:iCs/>
+        </w:rPr>
+        <w:t>FilmDatabase</w:t>
+      </w:r>
+      <w:proofErr w:type="spellEnd"/>
+      <w:r>
+        <w:t xml:space="preserve"> – </w:t>
+      </w:r>
+      <w:r>
+        <w:t xml:space="preserve">je reprezentáciou lokálnej databázy, obsahuje </w:t>
+      </w:r>
+      <w:proofErr w:type="spellStart"/>
+      <w:r>
+        <w:t>singleton</w:t>
+      </w:r>
+      <w:proofErr w:type="spellEnd"/>
+      <w:r>
+        <w:t xml:space="preserve"> pre ďalšie pohodlné použitie.</w:t>
+      </w:r>
+    </w:p>
+    <w:p>
+      <w:pPr>
+        <w:spacing w:before="0" w:after="160" w:line="259" w:lineRule="auto"/>
+        <w:jc w:val="left"/>
+      </w:pPr>
+      <w:proofErr w:type="spellStart"/>
+      <w:r>
+        <w:rPr>
+          <w:i/>
+          <w:iCs/>
+        </w:rPr>
+        <w:t>FirebaseDataBase</w:t>
+      </w:r>
+      <w:proofErr w:type="spellEnd"/>
+      <w:r>
+        <w:t xml:space="preserve"> – </w:t>
+      </w:r>
+      <w:r>
+        <w:t xml:space="preserve">je trieda pre vytvorenie pripojenia k vzdialenému serveru </w:t>
+      </w:r>
+      <w:proofErr w:type="spellStart"/>
+      <w:r>
+        <w:t>Firebase</w:t>
+      </w:r>
+      <w:proofErr w:type="spellEnd"/>
+      <w:r>
+        <w:t>. Implementuje základné funkcie pre prácu s databázou.</w:t>
+      </w:r>
+    </w:p>
+    <w:p>
+      <w:pPr>
+        <w:spacing w:before="0" w:after="160" w:line="259" w:lineRule="auto"/>
+        <w:jc w:val="left"/>
+      </w:pPr>
+      <w:proofErr w:type="spellStart"/>
+      <w:r>
+        <w:rPr>
+          <w:i/>
+          <w:iCs/>
+        </w:rPr>
+        <w:t>NotificationFirebaseController</w:t>
+      </w:r>
+      <w:proofErr w:type="spellEnd"/>
+      <w:r>
+        <w:t xml:space="preserve"> – </w:t>
+      </w:r>
+      <w:r>
+        <w:t>vytvára požiadavku na používanie oznámení pre používateľa.</w:t>
+      </w:r>
+    </w:p>
+    <w:p>
+      <w:pPr>
+        <w:pStyle w:val="Heading1"/>
+        <w:numPr>
+          <w:ilvl w:val="0"/>
+          <w:numId w:val="1"/>
+        </w:numPr>
+        <w:ind w:left="284"/>
+        <w:rPr>
+          <w:rFonts w:ascii="Arial" w:hAnsi="Arial" w:cs="Arial"/>
+          <w:b/>
+          <w:bCs/>
+          <w:color w:val="auto"/>
+          <w:sz w:val="32"/>
+          <w:szCs w:val="32"/>
+        </w:rPr>
+      </w:pPr>
+      <w:bookmarkStart w:id="13" w:name="_Toc166621614"/>
+      <w:r>
+        <w:rPr>
+          <w:rFonts w:ascii="Arial" w:hAnsi="Arial" w:cs="Arial"/>
+          <w:b/>
+          <w:bCs/>
+          <w:color w:val="auto"/>
+          <w:sz w:val="32"/>
+          <w:szCs w:val="32"/>
+        </w:rPr>
+        <w:t>Popis implementáci</w:t>
+      </w:r>
+      <w:r>
+        <w:rPr>
+          <w:rFonts w:ascii="Arial" w:hAnsi="Arial" w:cs="Arial"/>
+          <w:b/>
+          <w:bCs/>
+          <w:color w:val="auto"/>
+          <w:sz w:val="32"/>
+          <w:szCs w:val="32"/>
+        </w:rPr>
+        <w:t>e</w:t>
+      </w:r>
+      <w:bookmarkEnd w:id="13"/>
+    </w:p>
+    <w:p>
+      <w:pPr>
+        <w:spacing w:before="0" w:after="160" w:line="259" w:lineRule="auto"/>
+        <w:jc w:val="left"/>
+      </w:pPr>
+      <w:proofErr w:type="spellStart"/>
+      <w:r>
+        <w:rPr>
+          <w:i/>
+          <w:iCs/>
+        </w:rPr>
+        <w:t>Navigation</w:t>
+      </w:r>
+      <w:proofErr w:type="spellEnd"/>
+      <w:r>
+        <w:t xml:space="preserve"> - v projekte je implementovaná navigácia medzi obrazovkami. Na jej implementáciu som použil knižnicu </w:t>
+      </w:r>
+      <w:proofErr w:type="spellStart"/>
+      <w:r>
+        <w:t>androidx.navigation</w:t>
+      </w:r>
+      <w:proofErr w:type="spellEnd"/>
+      <w:r>
+        <w:t xml:space="preserve">. Použil som </w:t>
+      </w:r>
+      <w:proofErr w:type="spellStart"/>
+      <w:r>
+        <w:t>enum</w:t>
+      </w:r>
+      <w:proofErr w:type="spellEnd"/>
+      <w:r>
+        <w:t xml:space="preserve"> na vytvorenie názvov jednotlivých obrazoviek a s použitím </w:t>
+      </w:r>
+      <w:proofErr w:type="spellStart"/>
+      <w:r>
+        <w:t>NavHostController</w:t>
+      </w:r>
+      <w:proofErr w:type="spellEnd"/>
+      <w:r>
+        <w:t xml:space="preserve"> vykonávam samotnú navigáciu v projekte.</w:t>
+      </w:r>
+    </w:p>
+    <w:p>
+      <w:pPr>
+        <w:spacing w:before="0" w:after="160" w:line="259" w:lineRule="auto"/>
+        <w:jc w:val="left"/>
+      </w:pPr>
+    </w:p>
+    <w:p>
+      <w:pPr>
+        <w:spacing w:before="0" w:after="160" w:line="259" w:lineRule="auto"/>
+        <w:jc w:val="left"/>
+      </w:pPr>
+      <w:r>
+        <w:lastRenderedPageBreak/>
+        <w:drawing>
+          <wp:inline distT="0" distB="0" distL="0" distR="0" wp14:anchorId="1A63B104" wp14:editId="5C11FD43">
+            <wp:extent cx="5940425" cy="3488690"/>
+            <wp:effectExtent l="0" t="0" r="3175" b="0"/>
+            <wp:docPr id="2053690565" name="Picture 1" descr="A screenshot of a computer program&#10;&#10;Description automatically generated"/>
+            <wp:cNvGraphicFramePr>
+              <a:graphicFrameLocks xmlns:a="http://schemas.openxmlformats.org/drawingml/2006/main" noChangeAspect="1"/>
+            </wp:cNvGraphicFramePr>
+            <a:graphic xmlns:a="http://schemas.openxmlformats.org/drawingml/2006/main">
+              <a:graphicData uri="http://schemas.openxmlformats.org/drawingml/2006/picture">
+                <pic:pic xmlns:pic="http://schemas.openxmlformats.org/drawingml/2006/picture">
+                  <pic:nvPicPr>
+                    <pic:cNvPr id="2053690565" name="Picture 1" descr="A screenshot of a computer program&#10;&#10;Description automatically generated"/>
+                    <pic:cNvPicPr/>
+                  </pic:nvPicPr>
+                  <pic:blipFill>
+                    <a:blip r:embed="rId22"/>
+                    <a:stretch>
+                      <a:fillRect/>
+                    </a:stretch>
+                  </pic:blipFill>
+                  <pic:spPr>
+                    <a:xfrm>
+                      <a:off x="0" y="0"/>
+                      <a:ext cx="5940425" cy="3488690"/>
+                    </a:xfrm>
+                    <a:prstGeom prst="rect">
+                      <a:avLst/>
+                    </a:prstGeom>
+                  </pic:spPr>
+                </pic:pic>
+              </a:graphicData>
+            </a:graphic>
+          </wp:inline>
+        </w:drawing>
+      </w:r>
+    </w:p>
+    <w:p>
+      <w:pPr>
+        <w:jc w:val="center"/>
+      </w:pPr>
+      <w:r>
+        <w:t xml:space="preserve">Funkcia </w:t>
+      </w:r>
+      <w:r>
+        <w:t>navigácii</w:t>
+      </w:r>
+    </w:p>
+    <w:p>
+      <w:pPr>
+        <w:spacing w:before="0" w:after="160" w:line="259" w:lineRule="auto"/>
+        <w:jc w:val="left"/>
+      </w:pPr>
+      <w:proofErr w:type="spellStart"/>
+      <w:r>
+        <w:rPr>
+          <w:i/>
+          <w:iCs/>
+        </w:rPr>
+        <w:t>Room</w:t>
+      </w:r>
+      <w:proofErr w:type="spellEnd"/>
+      <w:r>
+        <w:t xml:space="preserve"> – v projekte sa používa lokálna databáza, ktorá bola implementovaná pomocou knižnice </w:t>
+      </w:r>
+      <w:proofErr w:type="spellStart"/>
+      <w:r>
+        <w:t>androidx.room</w:t>
+      </w:r>
+      <w:proofErr w:type="spellEnd"/>
+      <w:r>
+        <w:t xml:space="preserve">. Táto databáza slúži na uchovávanie uložených filmov v zozname želaní používateľa. Pri implementácii databázy boli použité rozhranie </w:t>
+      </w:r>
+      <w:proofErr w:type="spellStart"/>
+      <w:r>
+        <w:t>Dao</w:t>
+      </w:r>
+      <w:proofErr w:type="spellEnd"/>
+      <w:r>
+        <w:t xml:space="preserve"> a taktiež repozitár na vytvorenie správnej architektúry. Pri zmene filmu sa všetky údaje menia v lokálnej databáze.</w:t>
+      </w:r>
+    </w:p>
+    <w:p>
+      <w:pPr>
+        <w:spacing w:before="0" w:after="160" w:line="259" w:lineRule="auto"/>
+        <w:jc w:val="left"/>
+      </w:pPr>
+      <w:proofErr w:type="spellStart"/>
+      <w:r>
+        <w:rPr>
+          <w:i/>
+          <w:iCs/>
+        </w:rPr>
+        <w:t>ViewModel</w:t>
+      </w:r>
+      <w:proofErr w:type="spellEnd"/>
+      <w:r>
+        <w:t xml:space="preserve"> – </w:t>
+      </w:r>
+      <w:r>
+        <w:t xml:space="preserve">určený na uchovávanie a spravovanie údajov potrebných na zobrazenie používateľského rozhrania a vykonávanie obchodnej logiky v aplikácii. V projekte sú vytvorené pomocou knižnice </w:t>
+      </w:r>
+      <w:proofErr w:type="spellStart"/>
+      <w:r>
+        <w:t>androidx.lifecycle</w:t>
+      </w:r>
+      <w:proofErr w:type="spellEnd"/>
+      <w:r>
+        <w:t xml:space="preserve">. Hlavným účelom </w:t>
+      </w:r>
+      <w:proofErr w:type="spellStart"/>
+      <w:r>
+        <w:t>ViewModelu</w:t>
+      </w:r>
+      <w:proofErr w:type="spellEnd"/>
+      <w:r>
+        <w:t xml:space="preserve"> je zabezpečiť uchovávanie údajov počas zmien konfigurácie a poskytnúť jednoduchý spôsob prístupu k týmto údajom z používateľského rozhrania.</w:t>
+      </w:r>
+    </w:p>
+    <w:p>
+      <w:pPr>
+        <w:spacing w:before="0" w:after="160" w:line="259" w:lineRule="auto"/>
+        <w:jc w:val="left"/>
+        <w:rPr>
+          <w:lang w:val="ru-RU"/>
+        </w:rPr>
+      </w:pPr>
+      <w:proofErr w:type="spellStart"/>
+      <w:r>
+        <w:rPr>
+          <w:i/>
+          <w:iCs/>
+        </w:rPr>
+        <w:t>Firebase</w:t>
+      </w:r>
+      <w:proofErr w:type="spellEnd"/>
+      <w:r>
+        <w:rPr>
+          <w:i/>
+          <w:iCs/>
+        </w:rPr>
+        <w:t xml:space="preserve"> </w:t>
+      </w:r>
+      <w:proofErr w:type="spellStart"/>
+      <w:r>
+        <w:rPr>
+          <w:i/>
+          <w:iCs/>
+        </w:rPr>
+        <w:t>Database</w:t>
+      </w:r>
+      <w:proofErr w:type="spellEnd"/>
+      <w:r>
+        <w:t xml:space="preserve"> - používa sa na uchovávanie údajov v externom databázovom systéme. Používa sa na získavanie filmov v projekte pri ich </w:t>
+      </w:r>
+      <w:proofErr w:type="spellStart"/>
+      <w:r>
+        <w:t>swapaní</w:t>
+      </w:r>
+      <w:proofErr w:type="spellEnd"/>
+      <w:r>
+        <w:t xml:space="preserve">. Z týchto filmov sa vyberajú tie, ktoré nie sú uložené v lokálnej databáze. Na implementáciu tejto databázy bola použitá knižnica </w:t>
+      </w:r>
+      <w:proofErr w:type="spellStart"/>
+      <w:r>
+        <w:t>com.google.firebase.database</w:t>
+      </w:r>
+      <w:proofErr w:type="spellEnd"/>
+      <w:r>
+        <w:t xml:space="preserve">. Na prácu s databázou sa používa repozitár na vytvorenie správnej architektúry </w:t>
+      </w:r>
+      <w:proofErr w:type="spellStart"/>
+      <w:r>
+        <w:t>projektuV</w:t>
+      </w:r>
+      <w:proofErr w:type="spellEnd"/>
+      <w:r>
+        <w:t xml:space="preserve"> databáze </w:t>
+      </w:r>
+      <w:proofErr w:type="spellStart"/>
+      <w:r>
+        <w:t>Firebase</w:t>
+      </w:r>
+      <w:proofErr w:type="spellEnd"/>
+      <w:r>
+        <w:t xml:space="preserve"> bolo rozhodnuté nepridávať prvky vytvorené používateľom s cieľom kontrolovať filmy, ktoré môžu byť ponúknuté používateľom.</w:t>
+      </w:r>
+    </w:p>
+    <w:p>
+      <w:pPr>
+        <w:spacing w:before="0" w:after="160" w:line="259" w:lineRule="auto"/>
+        <w:jc w:val="left"/>
+        <w:rPr>
+          <w:lang w:val="ru-RU"/>
+        </w:rPr>
+      </w:pPr>
+      <w:r>
+        <w:rPr>
+          <w:lang w:val="ru-RU"/>
+        </w:rPr>
+        <w:lastRenderedPageBreak/>
+        <w:drawing>
+          <wp:inline distT="0" distB="0" distL="0" distR="0" wp14:anchorId="3B710B80" wp14:editId="1E9672FC">
+            <wp:extent cx="5940425" cy="4213860"/>
+            <wp:effectExtent l="0" t="0" r="3175" b="0"/>
+            <wp:docPr id="500022671" name="Picture 1" descr="A computer screen shot of a program code&#10;&#10;Description automatically generated"/>
+            <wp:cNvGraphicFramePr>
+              <a:graphicFrameLocks xmlns:a="http://schemas.openxmlformats.org/drawingml/2006/main" noChangeAspect="1"/>
+            </wp:cNvGraphicFramePr>
+            <a:graphic xmlns:a="http://schemas.openxmlformats.org/drawingml/2006/main">
+              <a:graphicData uri="http://schemas.openxmlformats.org/drawingml/2006/picture">
+                <pic:pic xmlns:pic="http://schemas.openxmlformats.org/drawingml/2006/picture">
+                  <pic:nvPicPr>
+                    <pic:cNvPr id="500022671" name="Picture 1" descr="A computer screen shot of a program code&#10;&#10;Description automatically generated"/>
+                    <pic:cNvPicPr/>
+                  </pic:nvPicPr>
+                  <pic:blipFill rotWithShape="1">
+                    <a:blip r:embed="rId23"/>
+                    <a:srcRect t="4722" b="2024"/>
+                    <a:stretch/>
+                  </pic:blipFill>
+                  <pic:spPr bwMode="auto">
+                    <a:xfrm>
+                      <a:off x="0" y="0"/>
+                      <a:ext cx="5940425" cy="4213860"/>
+                    </a:xfrm>
+                    <a:prstGeom prst="rect">
+                      <a:avLst/>
+                    </a:prstGeom>
+                    <a:ln>
+                      <a:noFill/>
+                    </a:ln>
+                    <a:extLst>
+                      <a:ext uri="{53640926-AAD7-44D8-BBD7-CCE9431645EC}">
+                        <a14:shadowObscured xmlns:a14="http://schemas.microsoft.com/office/drawing/2010/main"/>
+                      </a:ext>
+                    </a:extLst>
+                  </pic:spPr>
+                </pic:pic>
+              </a:graphicData>
+            </a:graphic>
+          </wp:inline>
+        </w:drawing>
+      </w:r>
+    </w:p>
+    <w:p>
+      <w:pPr>
+        <w:jc w:val="center"/>
+      </w:pPr>
+      <w:r>
+        <w:t xml:space="preserve">Funkcia na </w:t>
+      </w:r>
+      <w:r>
+        <w:t>získanie filmu z určitým id</w:t>
+      </w:r>
+    </w:p>
+    <w:p>
+      <w:pPr>
+        <w:spacing w:before="0" w:after="160" w:line="259" w:lineRule="auto"/>
+        <w:jc w:val="left"/>
+      </w:pPr>
+      <w:proofErr w:type="spellStart"/>
+      <w:r>
+        <w:rPr>
+          <w:i/>
+          <w:iCs/>
+        </w:rPr>
+        <w:t>Firebase</w:t>
+      </w:r>
+      <w:proofErr w:type="spellEnd"/>
+      <w:r>
+        <w:rPr>
+          <w:i/>
+          <w:iCs/>
+        </w:rPr>
+        <w:t xml:space="preserve"> </w:t>
+      </w:r>
+      <w:proofErr w:type="spellStart"/>
+      <w:r>
+        <w:rPr>
+          <w:i/>
+          <w:iCs/>
+        </w:rPr>
+        <w:t>Messaging</w:t>
+      </w:r>
+      <w:proofErr w:type="spellEnd"/>
+      <w:r>
+        <w:rPr>
+          <w:i/>
+          <w:iCs/>
+        </w:rPr>
+        <w:t xml:space="preserve"> -</w:t>
+      </w:r>
+      <w:r>
+        <w:t xml:space="preserve"> používa sa na možnosť odosielania a prijímania notifikácií používateľovi. Môže byť použité na každodenné oznámenie o sledovaní filmu,, ako aj na oznámenie o novej verzii projektu a požiadavke na aktualizáciu aplikácie. Pred začatím práce si aplikácia vyžiada povolenie na prijímanie notifikácií. Na vytvorenie bola použitá knižnica </w:t>
+      </w:r>
+      <w:proofErr w:type="spellStart"/>
+      <w:r>
+        <w:t>com.google.firebase.messaging</w:t>
+      </w:r>
+      <w:proofErr w:type="spellEnd"/>
+      <w:r>
+        <w:t>.</w:t>
+      </w:r>
+    </w:p>
+    <w:p>
+      <w:pPr>
+        <w:spacing w:before="0" w:after="160" w:line="259" w:lineRule="auto"/>
+        <w:jc w:val="left"/>
+      </w:pPr>
+      <w:r>
+        <w:rPr>
+          <w:i/>
+          <w:iCs/>
+        </w:rPr>
+        <w:t>Toast</w:t>
+      </w:r>
+      <w:r>
+        <w:t xml:space="preserve"> – </w:t>
+      </w:r>
+      <w:r>
+        <w:t xml:space="preserve">pre niektoré akcie v aplikácii (ako napríklad </w:t>
+      </w:r>
+      <w:proofErr w:type="spellStart"/>
+      <w:r>
+        <w:t>swapanie</w:t>
+      </w:r>
+      <w:proofErr w:type="spellEnd"/>
+      <w:r>
+        <w:t xml:space="preserve">, požiadavka na notifikácie, výber kolesa) sa používa krátka informácia vo forme výpisu. Tento výpis je vykonaný pomocou knižnice </w:t>
+      </w:r>
+      <w:proofErr w:type="spellStart"/>
+      <w:r>
+        <w:t>android.widget</w:t>
+      </w:r>
+      <w:proofErr w:type="spellEnd"/>
+      <w:r>
+        <w:t>.</w:t>
+      </w:r>
+    </w:p>
+    <w:p>
+      <w:pPr>
+        <w:spacing w:before="0" w:after="160" w:line="259" w:lineRule="auto"/>
+        <w:jc w:val="left"/>
+      </w:pPr>
+      <w:r>
+        <w:drawing>
+          <wp:inline distT="0" distB="0" distL="0" distR="0" wp14:anchorId="652F45EB" wp14:editId="1F3EB98D">
+            <wp:extent cx="5940425" cy="323215"/>
+            <wp:effectExtent l="0" t="0" r="3175" b="635"/>
+            <wp:docPr id="1920757993" name="Picture 1"/>
+            <wp:cNvGraphicFramePr>
+              <a:graphicFrameLocks xmlns:a="http://schemas.openxmlformats.org/drawingml/2006/main" noChangeAspect="1"/>
+            </wp:cNvGraphicFramePr>
+            <a:graphic xmlns:a="http://schemas.openxmlformats.org/drawingml/2006/main">
+              <a:graphicData uri="http://schemas.openxmlformats.org/drawingml/2006/picture">
+                <pic:pic xmlns:pic="http://schemas.openxmlformats.org/drawingml/2006/picture">
+                  <pic:nvPicPr>
+                    <pic:cNvPr id="1920757993" name=""/>
+                    <pic:cNvPicPr/>
+                  </pic:nvPicPr>
+                  <pic:blipFill>
+                    <a:blip r:embed="rId24"/>
+                    <a:stretch>
+                      <a:fillRect/>
+                    </a:stretch>
+                  </pic:blipFill>
+                  <pic:spPr>
+                    <a:xfrm>
+                      <a:off x="0" y="0"/>
+                      <a:ext cx="5940425" cy="323215"/>
+                    </a:xfrm>
+                    <a:prstGeom prst="rect">
+                      <a:avLst/>
+                    </a:prstGeom>
+                  </pic:spPr>
+                </pic:pic>
+              </a:graphicData>
+            </a:graphic>
+          </wp:inline>
+        </w:drawing>
+      </w:r>
+    </w:p>
+    <w:p>
+      <w:pPr>
+        <w:jc w:val="center"/>
+        <w:rPr>
+          <w:lang w:val="ru-RU"/>
+        </w:rPr>
+      </w:pPr>
+      <w:r>
+        <w:t>Vytvorenie oznámenia</w:t>
+      </w:r>
+    </w:p>
+    <w:p>
+      <w:pPr>
+        <w:spacing w:before="0" w:after="160" w:line="259" w:lineRule="auto"/>
+        <w:jc w:val="left"/>
+        <w:rPr>
+          <w:lang w:val="ru-RU"/>
+        </w:rPr>
+      </w:pPr>
+      <w:proofErr w:type="spellStart"/>
+      <w:r>
+        <w:rPr>
+          <w:i/>
+          <w:iCs/>
+        </w:rPr>
+        <w:t>AsyncImage</w:t>
+      </w:r>
+      <w:proofErr w:type="spellEnd"/>
+      <w:r>
+        <w:t xml:space="preserve"> – </w:t>
+      </w:r>
+      <w:r>
+        <w:t xml:space="preserve">pre zobrazovanie obrázkov k filmom som sa rozhodol použiť načítanie cez URL odkazy, aby si používateľ mohol jednoducho nahrať svoj obrázok a získať obrázok z internetu. Tento odkaz je uložený v databázach a načíta sa pri zobrazení informácií o filme. Na implementáciu bola použitá knižnica </w:t>
+      </w:r>
+      <w:proofErr w:type="spellStart"/>
+      <w:r>
+        <w:t>coil</w:t>
+      </w:r>
+      <w:proofErr w:type="spellEnd"/>
+      <w:r>
+        <w:t>.</w:t>
+      </w:r>
+    </w:p>
+    <w:p>
+      <w:pPr>
+        <w:spacing w:before="0" w:after="160" w:line="259" w:lineRule="auto"/>
+        <w:jc w:val="left"/>
+        <w:rPr>
+          <w:lang w:val="ru-RU"/>
+        </w:rPr>
+      </w:pPr>
+      <w:r>
+        <w:rPr>
+          <w:lang w:val="ru-RU"/>
+        </w:rPr>
+        <w:lastRenderedPageBreak/>
+        <w:drawing>
+          <wp:inline distT="0" distB="0" distL="0" distR="0" wp14:anchorId="238CDEA3" wp14:editId="229A65FC">
+            <wp:extent cx="5940425" cy="3169920"/>
+            <wp:effectExtent l="0" t="0" r="3175" b="0"/>
+            <wp:docPr id="1088209284" name="Picture 1" descr="A computer screen shot of a program code&#10;&#10;Description automatically generated"/>
+            <wp:cNvGraphicFramePr>
+              <a:graphicFrameLocks xmlns:a="http://schemas.openxmlformats.org/drawingml/2006/main" noChangeAspect="1"/>
+            </wp:cNvGraphicFramePr>
+            <a:graphic xmlns:a="http://schemas.openxmlformats.org/drawingml/2006/main">
+              <a:graphicData uri="http://schemas.openxmlformats.org/drawingml/2006/picture">
+                <pic:pic xmlns:pic="http://schemas.openxmlformats.org/drawingml/2006/picture">
+                  <pic:nvPicPr>
+                    <pic:cNvPr id="1088209284" name="Picture 1" descr="A computer screen shot of a program code&#10;&#10;Description automatically generated"/>
+                    <pic:cNvPicPr/>
+                  </pic:nvPicPr>
+                  <pic:blipFill rotWithShape="1">
+                    <a:blip r:embed="rId25"/>
+                    <a:srcRect t="7232" b="1607"/>
+                    <a:stretch/>
+                  </pic:blipFill>
+                  <pic:spPr bwMode="auto">
+                    <a:xfrm>
+                      <a:off x="0" y="0"/>
+                      <a:ext cx="5940425" cy="3169920"/>
+                    </a:xfrm>
+                    <a:prstGeom prst="rect">
+                      <a:avLst/>
+                    </a:prstGeom>
+                    <a:ln>
+                      <a:noFill/>
+                    </a:ln>
+                    <a:extLst>
+                      <a:ext uri="{53640926-AAD7-44D8-BBD7-CCE9431645EC}">
+                        <a14:shadowObscured xmlns:a14="http://schemas.microsoft.com/office/drawing/2010/main"/>
+                      </a:ext>
+                    </a:extLst>
+                  </pic:spPr>
+                </pic:pic>
+              </a:graphicData>
+            </a:graphic>
+          </wp:inline>
+        </w:drawing>
+      </w:r>
+    </w:p>
+    <w:p>
+      <w:pPr>
+        <w:jc w:val="center"/>
+      </w:pPr>
+      <w:r>
+        <w:t xml:space="preserve">Funkcia na </w:t>
+      </w:r>
+      <w:r>
+        <w:t xml:space="preserve">vytvorenie </w:t>
+      </w:r>
+      <w:proofErr w:type="spellStart"/>
+      <w:r>
+        <w:t>AsyncImage</w:t>
+      </w:r>
+      <w:proofErr w:type="spellEnd"/>
+    </w:p>
+    <w:p>
+      <w:pPr>
+        <w:spacing w:before="0" w:after="160" w:line="259" w:lineRule="auto"/>
+        <w:jc w:val="left"/>
+      </w:pPr>
+      <w:proofErr w:type="spellStart"/>
+      <w:r>
+        <w:rPr>
+          <w:i/>
+          <w:iCs/>
+        </w:rPr>
+        <w:t>SharedPreferences</w:t>
+      </w:r>
+      <w:proofErr w:type="spellEnd"/>
+      <w:r>
+        <w:t xml:space="preserve"> –</w:t>
+      </w:r>
+      <w:r>
+        <w:t xml:space="preserve"> </w:t>
+      </w:r>
+      <w:r>
+        <w:t>pre pohodlnú prácu s aplikáciou bolo rozhodnuté, že je možné ukladať hodnoty do kolesa a lokálne ukladať filmy na zariadenie</w:t>
+      </w:r>
+      <w:r>
+        <w:t>.</w:t>
+      </w:r>
+      <w:r>
+        <w:t xml:space="preserve"> Pri opätovnom spustení obrazovky s kolesom sa automaticky načítajú údaje zo </w:t>
+      </w:r>
+      <w:proofErr w:type="spellStart"/>
+      <w:r>
+        <w:t>SharedPreferences</w:t>
+      </w:r>
+      <w:proofErr w:type="spellEnd"/>
+      <w:r>
+        <w:t xml:space="preserve">. Na implementáciu sa použila knižnica </w:t>
+      </w:r>
+      <w:proofErr w:type="spellStart"/>
+      <w:r>
+        <w:t>android.content</w:t>
+      </w:r>
+      <w:proofErr w:type="spellEnd"/>
+      <w:r>
+        <w:t>.</w:t>
+      </w:r>
+    </w:p>
+    <w:p>
+      <w:pPr>
+        <w:spacing w:before="0" w:after="160" w:line="259" w:lineRule="auto"/>
+        <w:jc w:val="left"/>
+      </w:pPr>
+      <w:r>
+        <w:drawing>
+          <wp:inline distT="0" distB="0" distL="0" distR="0" wp14:anchorId="72E1D686" wp14:editId="7DBAF0D0">
+            <wp:extent cx="5940425" cy="4640580"/>
+            <wp:effectExtent l="0" t="0" r="3175" b="7620"/>
+            <wp:docPr id="761390193" name="Picture 1"/>
+            <wp:cNvGraphicFramePr>
+              <a:graphicFrameLocks xmlns:a="http://schemas.openxmlformats.org/drawingml/2006/main" noChangeAspect="1"/>
+            </wp:cNvGraphicFramePr>
+            <a:graphic xmlns:a="http://schemas.openxmlformats.org/drawingml/2006/main">
+              <a:graphicData uri="http://schemas.openxmlformats.org/drawingml/2006/picture">
+                <pic:pic xmlns:pic="http://schemas.openxmlformats.org/drawingml/2006/picture">
+                  <pic:nvPicPr>
+                    <pic:cNvPr id="761390193" name=""/>
+                    <pic:cNvPicPr/>
+                  </pic:nvPicPr>
+                  <pic:blipFill rotWithShape="1">
+                    <a:blip r:embed="rId26"/>
+                    <a:srcRect t="4440" b="2310"/>
+                    <a:stretch/>
+                  </pic:blipFill>
+                  <pic:spPr bwMode="auto">
+                    <a:xfrm>
+                      <a:off x="0" y="0"/>
+                      <a:ext cx="5940425" cy="4640580"/>
+                    </a:xfrm>
+                    <a:prstGeom prst="rect">
+                      <a:avLst/>
+                    </a:prstGeom>
+                    <a:ln>
+                      <a:noFill/>
+                    </a:ln>
+                    <a:extLst>
+                      <a:ext uri="{53640926-AAD7-44D8-BBD7-CCE9431645EC}">
+                        <a14:shadowObscured xmlns:a14="http://schemas.microsoft.com/office/drawing/2010/main"/>
+                      </a:ext>
+                    </a:extLst>
+                  </pic:spPr>
+                </pic:pic>
+              </a:graphicData>
+            </a:graphic>
+          </wp:inline>
+        </w:drawing>
+      </w:r>
+    </w:p>
+    <w:p>
+      <w:pPr>
+        <w:jc w:val="center"/>
+      </w:pPr>
+      <w:r>
+        <w:t xml:space="preserve">Objekt </w:t>
+      </w:r>
+      <w:proofErr w:type="spellStart"/>
+      <w:r>
+        <w:t>ModelPreferencesManager</w:t>
+      </w:r>
+      <w:proofErr w:type="spellEnd"/>
+    </w:p>
+    <w:p>
+      <w:pPr>
+        <w:spacing w:before="0" w:after="160" w:line="259" w:lineRule="auto"/>
+        <w:jc w:val="left"/>
+      </w:pPr>
+      <w:proofErr w:type="spellStart"/>
+      <w:r>
+        <w:rPr>
+          <w:i/>
+          <w:iCs/>
+        </w:rPr>
+        <w:lastRenderedPageBreak/>
+        <w:t>SwipeAction</w:t>
+      </w:r>
+      <w:proofErr w:type="spellEnd"/>
+      <w:r>
+        <w:t xml:space="preserve"> –</w:t>
+      </w:r>
+      <w:r>
+        <w:t xml:space="preserve"> </w:t>
+      </w:r>
+      <w:r>
+        <w:t xml:space="preserve">používal sa na vytvorenie efektu a animácie ťahania filmu doľava a doprava. Realizované s použitím knižnice </w:t>
+      </w:r>
+      <w:proofErr w:type="spellStart"/>
+      <w:r>
+        <w:t>SmartSwipe</w:t>
+      </w:r>
+      <w:proofErr w:type="spellEnd"/>
+      <w:r>
+        <w:t>. Pri ťahaní doľava sa zobrazuje nový film, pri ťahaní doprava sa zobrazuje nový film a predchádzajúci sa ukladá do lokálnej databázy.</w:t>
+      </w:r>
+    </w:p>
+    <w:p>
+      <w:pPr>
+        <w:spacing w:before="0" w:after="160" w:line="259" w:lineRule="auto"/>
+        <w:jc w:val="left"/>
+      </w:pPr>
+      <w:r>
+        <w:drawing>
+          <wp:inline distT="0" distB="0" distL="0" distR="0" wp14:anchorId="0FAD1B3C" wp14:editId="73CED986">
+            <wp:extent cx="5940425" cy="3223260"/>
+            <wp:effectExtent l="0" t="0" r="3175" b="0"/>
+            <wp:docPr id="1356464082" name="Picture 1"/>
+            <wp:cNvGraphicFramePr>
+              <a:graphicFrameLocks xmlns:a="http://schemas.openxmlformats.org/drawingml/2006/main" noChangeAspect="1"/>
+            </wp:cNvGraphicFramePr>
+            <a:graphic xmlns:a="http://schemas.openxmlformats.org/drawingml/2006/main">
+              <a:graphicData uri="http://schemas.openxmlformats.org/drawingml/2006/picture">
+                <pic:pic xmlns:pic="http://schemas.openxmlformats.org/drawingml/2006/picture">
+                  <pic:nvPicPr>
+                    <pic:cNvPr id="1356464082" name=""/>
+                    <pic:cNvPicPr/>
+                  </pic:nvPicPr>
+                  <pic:blipFill rotWithShape="1">
+                    <a:blip r:embed="rId27"/>
+                    <a:srcRect t="5191" b="3316"/>
+                    <a:stretch/>
+                  </pic:blipFill>
+                  <pic:spPr bwMode="auto">
+                    <a:xfrm>
+                      <a:off x="0" y="0"/>
+                      <a:ext cx="5940425" cy="3223260"/>
+                    </a:xfrm>
+                    <a:prstGeom prst="rect">
+                      <a:avLst/>
+                    </a:prstGeom>
+                    <a:ln>
+                      <a:noFill/>
+                    </a:ln>
+                    <a:extLst>
+                      <a:ext uri="{53640926-AAD7-44D8-BBD7-CCE9431645EC}">
+                        <a14:shadowObscured xmlns:a14="http://schemas.microsoft.com/office/drawing/2010/main"/>
+                      </a:ext>
+                    </a:extLst>
+                  </pic:spPr>
+                </pic:pic>
+              </a:graphicData>
+            </a:graphic>
+          </wp:inline>
+        </w:drawing>
+      </w:r>
+    </w:p>
+    <w:p>
+      <w:pPr>
+        <w:jc w:val="center"/>
+      </w:pPr>
+      <w:r>
+        <w:t xml:space="preserve">Funkcia na vytvorenie </w:t>
+      </w:r>
+      <w:proofErr w:type="spellStart"/>
+      <w:r>
+        <w:t>SwipeAction</w:t>
+      </w:r>
+      <w:proofErr w:type="spellEnd"/>
+    </w:p>
+    <w:p>
+      <w:pPr>
+        <w:spacing w:before="0" w:after="160" w:line="259" w:lineRule="auto"/>
+        <w:jc w:val="left"/>
+      </w:pPr>
+      <w:proofErr w:type="spellStart"/>
+      <w:r>
+        <w:rPr>
+          <w:i/>
+          <w:iCs/>
+        </w:rPr>
+        <w:t>SpinWheel</w:t>
+      </w:r>
+      <w:proofErr w:type="spellEnd"/>
+      <w:r>
+        <w:t xml:space="preserve"> – </w:t>
+      </w:r>
+      <w:r>
+        <w:t xml:space="preserve">je objekt, ktorý sa používal na vytvorenie kolieska. Na vytvorenie kolieska sa rozhodlo použiť upravenú knižnicu </w:t>
+      </w:r>
+      <w:proofErr w:type="spellStart"/>
+      <w:r>
+        <w:t>SpinWheelCompose</w:t>
+      </w:r>
+      <w:proofErr w:type="spellEnd"/>
+      <w:r>
+        <w:t>. Koliesko sa používa na výber náhodného filmu. Na koliesku sa nachádza neviditeľné tlačidlo, ktoré po stlačení otočí koliesko počas 8 sekúnd nekonečne a potom ho zastaví na náhodnom prvku. Získaný výsledok sa vypíše pomocou Toast. Pri výbere nových filmov alebo pri odstránení filmov z kolieska sa automaticky prekreslí a zobrazí nový vzhľad kolieska.</w:t>
+      </w:r>
+    </w:p>
+    <w:p>
+      <w:pPr>
+        <w:spacing w:before="0" w:after="160" w:line="259" w:lineRule="auto"/>
+        <w:jc w:val="left"/>
+      </w:pPr>
+      <w:proofErr w:type="spellStart"/>
+      <w:r>
+        <w:rPr>
+          <w:i/>
+          <w:iCs/>
+        </w:rPr>
+        <w:t>AutoResizedText</w:t>
+      </w:r>
+      <w:proofErr w:type="spellEnd"/>
+      <w:r>
+        <w:t xml:space="preserve"> -</w:t>
+      </w:r>
+      <w:r>
+        <w:t xml:space="preserve"> </w:t>
+      </w:r>
+      <w:r>
+        <w:t xml:space="preserve">je typom textu, ktorý mení svoju veľkosť v závislosti od svojho kontajnera. Používa sa v </w:t>
+      </w:r>
+      <w:r>
+        <w:t>kolese</w:t>
+      </w:r>
+      <w:r>
+        <w:t xml:space="preserve"> na automatické upravenie veľkosti textu v</w:t>
+      </w:r>
+      <w:r>
+        <w:t> </w:t>
+      </w:r>
+      <w:r>
+        <w:t>koles</w:t>
+      </w:r>
+      <w:r>
+        <w:t xml:space="preserve">e </w:t>
+      </w:r>
+      <w:r>
+        <w:t>pri pridávaní prvkov.</w:t>
+      </w:r>
+    </w:p>
+    <w:p>
+      <w:pPr>
+        <w:pStyle w:val="Heading1"/>
+        <w:numPr>
+          <w:ilvl w:val="0"/>
+          <w:numId w:val="1"/>
+        </w:numPr>
+        <w:ind w:left="284"/>
+        <w:rPr>
+          <w:rFonts w:ascii="Arial" w:hAnsi="Arial" w:cs="Arial"/>
+          <w:b/>
+          <w:bCs/>
+          <w:color w:val="auto"/>
+          <w:sz w:val="32"/>
+          <w:szCs w:val="32"/>
+        </w:rPr>
+      </w:pPr>
+      <w:bookmarkStart w:id="14" w:name="_Toc166621615"/>
+      <w:r>
+        <w:rPr>
+          <w:rFonts w:ascii="Arial" w:hAnsi="Arial" w:cs="Arial"/>
+          <w:b/>
+          <w:bCs/>
+          <w:color w:val="auto"/>
+          <w:sz w:val="32"/>
+          <w:szCs w:val="32"/>
+        </w:rPr>
+        <w:t>Zoznam použitých zdrojov</w:t>
+      </w:r>
+      <w:bookmarkEnd w:id="14"/>
+    </w:p>
+    <w:p>
+      <w:pPr>
+        <w:jc w:val="left"/>
+        <w:rPr>
+          <w:lang w:val="ru-RU"/>
+        </w:rPr>
+      </w:pPr>
+      <w:proofErr w:type="spellStart"/>
+      <w:r>
+        <w:rPr>
+          <w:lang w:val="ru-RU"/>
+        </w:rPr>
+        <w:t>Predefinovanie</w:t>
+      </w:r>
+      <w:proofErr w:type="spellEnd"/>
+      <w:r>
+        <w:rPr>
+          <w:lang w:val="ru-RU"/>
+        </w:rPr>
+        <w:t xml:space="preserve"> </w:t>
+      </w:r>
+      <w:proofErr w:type="spellStart"/>
+      <w:r>
+        <w:rPr>
+          <w:lang w:val="ru-RU"/>
+        </w:rPr>
+        <w:t>kolieska</w:t>
+      </w:r>
+      <w:proofErr w:type="spellEnd"/>
+      <w:r>
+        <w:rPr>
+          <w:lang w:val="ru-RU"/>
+        </w:rPr>
+        <w:t xml:space="preserve"> - </w:t>
+      </w:r>
+      <w:hyperlink r:id="rId28" w:history="1">
+        <w:r>
+          <w:rPr>
+            <w:rStyle w:val="Hyperlink"/>
+            <w:lang w:val="ru-RU"/>
+          </w:rPr>
+          <w:t>https://medium.com/voodoo-engineering/creating-a-spin-wheel-in-compose-b71d1b0c7b77</w:t>
+        </w:r>
+      </w:hyperlink>
+      <w:r>
+        <w:rPr>
+          <w:lang w:val="ru-RU"/>
+        </w:rPr>
+        <w:t xml:space="preserve"> </w:t>
+      </w:r>
+    </w:p>
+    <w:p>
+      <w:pPr>
+        <w:jc w:val="left"/>
+      </w:pPr>
+      <w:proofErr w:type="spellStart"/>
+      <w:r>
+        <w:t>Firebase</w:t>
+      </w:r>
+      <w:proofErr w:type="spellEnd"/>
+      <w:r>
+        <w:t xml:space="preserve"> </w:t>
+      </w:r>
+      <w:proofErr w:type="spellStart"/>
+      <w:r>
+        <w:t>Database</w:t>
+      </w:r>
+      <w:proofErr w:type="spellEnd"/>
+      <w:r>
+        <w:t xml:space="preserve"> </w:t>
+      </w:r>
+      <w:r>
+        <w:t xml:space="preserve">- </w:t>
+      </w:r>
+      <w:hyperlink r:id="rId29" w:history="1">
+        <w:r>
+          <w:rPr>
+            <w:rStyle w:val="Hyperlink"/>
+          </w:rPr>
+          <w:t>https://firebase.google.com/docs/database/android/start</w:t>
+        </w:r>
+      </w:hyperlink>
+      <w:r>
+        <w:t xml:space="preserve"> </w:t>
+      </w:r>
+    </w:p>
+    <w:p>
+      <w:pPr>
+        <w:jc w:val="left"/>
+      </w:pPr>
+      <w:proofErr w:type="spellStart"/>
+      <w:r>
+        <w:t>Firebase</w:t>
+      </w:r>
+      <w:proofErr w:type="spellEnd"/>
+      <w:r>
+        <w:t xml:space="preserve"> </w:t>
+      </w:r>
+      <w:proofErr w:type="spellStart"/>
+      <w:r>
+        <w:t>Messaging</w:t>
+      </w:r>
+      <w:proofErr w:type="spellEnd"/>
+      <w:r>
+        <w:t xml:space="preserve"> </w:t>
+      </w:r>
+      <w:r>
+        <w:t xml:space="preserve"> -</w:t>
+      </w:r>
+      <w:r>
+        <w:rPr>
+          <w:i/>
+          <w:iCs/>
+        </w:rPr>
+        <w:t xml:space="preserve"> </w:t>
+      </w:r>
+      <w:hyperlink r:id="rId30" w:history="1">
+        <w:r>
+          <w:rPr>
+            <w:rStyle w:val="Hyperlink"/>
+          </w:rPr>
+          <w:t>https://firebase.google.com/docs/cloud-messaging/android/client</w:t>
+        </w:r>
+      </w:hyperlink>
+      <w:r>
+        <w:t xml:space="preserve"> </w:t>
+      </w:r>
+    </w:p>
+    <w:p>
+      <w:pPr>
+        <w:jc w:val="left"/>
+      </w:pPr>
+      <w:proofErr w:type="spellStart"/>
+      <w:r>
+        <w:t>Swipovanie</w:t>
+      </w:r>
+      <w:proofErr w:type="spellEnd"/>
+      <w:r>
+        <w:t xml:space="preserve"> - </w:t>
+      </w:r>
+      <w:hyperlink r:id="rId31" w:history="1">
+        <w:r>
+          <w:rPr>
+            <w:rStyle w:val="Hyperlink"/>
+          </w:rPr>
+          <w:t>https://qibilly.com/SmartSwipe-tutorial/</w:t>
+        </w:r>
+      </w:hyperlink>
+      <w:r>
+        <w:t xml:space="preserve"> </w:t>
+      </w:r>
+    </w:p>
+    <w:p>
+      <w:pPr>
+        <w:jc w:val="left"/>
+      </w:pPr>
+      <w:proofErr w:type="spellStart"/>
+      <w:r>
+        <w:t>AutoResizedText</w:t>
+      </w:r>
+      <w:proofErr w:type="spellEnd"/>
+      <w:r>
+        <w:t xml:space="preserve"> </w:t>
+      </w:r>
+      <w:r>
+        <w:t xml:space="preserve"> - </w:t>
+      </w:r>
+      <w:hyperlink r:id="rId32" w:history="1">
+        <w:r>
+          <w:rPr>
+            <w:rStyle w:val="Hyperlink"/>
+          </w:rPr>
+          <w:t>https://www.youtube.com/watch?v=ntlyrFw0F9U</w:t>
+        </w:r>
+      </w:hyperlink>
+      <w:r>
+        <w:t xml:space="preserve"> </w:t>
+      </w:r>
+    </w:p>
     <w:sectPr>
       <w:pgSz w:w="11906" w:h="16838"/>
       <w:pgMar w:top="1134" w:right="850" w:bottom="1134" w:left="1701" w:header="708" w:footer="708" w:gutter="0"/>
@@ -3154,9 +5905,172 @@
 </w:document>
 </file>
 
+<file path=word/endnotes.xml><?xml version="1.0" encoding="utf-8"?>
+<w:endnotes xmlns:wpc="http://schemas.microsoft.com/office/word/2010/wordprocessingCanvas" xmlns:cx="http://schemas.microsoft.com/office/drawing/2014/chartex" xmlns:cx1="http://schemas.microsoft.com/office/drawing/2015/9/8/chartex" xmlns:cx2="http://schemas.microsoft.com/office/drawing/2015/10/21/chartex" xmlns:cx3="http://schemas.microsoft.com/office/drawing/2016/5/9/chartex" xmlns:cx4="http://schemas.microsoft.com/office/drawing/2016/5/10/chartex" xmlns:cx5="http://schemas.microsoft.com/office/drawing/2016/5/11/chartex" xmlns:cx6="http://schemas.microsoft.com/office/drawing/2016/5/12/chartex" xmlns:cx7="http://schemas.microsoft.com/office/drawing/2016/5/13/chartex" xmlns:cx8="http://schemas.microsoft.com/office/drawing/2016/5/14/chartex" xmlns:mc="http://schemas.openxmlformats.org/markup-compatibility/2006" xmlns:aink="http://schemas.microsoft.com/office/drawing/2016/ink" xmlns:am3d="http://schemas.microsoft.com/office/drawing/2017/model3d" xmlns:o="urn:schemas-microsoft-com:office:office" xmlns:oel="http://schemas.microsoft.com/office/2019/extlst" xmlns:r="http://schemas.openxmlformats.org/officeDocument/2006/relationships" xmlns:m="http://schemas.openxmlformats.org/officeDocument/2006/math" xmlns:v="urn:schemas-microsoft-com:vml" xmlns:wp14="http://schemas.microsoft.com/office/word/2010/wordprocessingDrawing" xmlns:wp="http://schemas.openxmlformats.org/drawingml/2006/wordprocessingDrawing" xmlns:w10="urn:schemas-microsoft-com:office:word" xmlns:w="http://schemas.openxmlformats.org/wordprocessingml/2006/main" xmlns:w14="http://schemas.microsoft.com/office/word/2010/wordml" xmlns:w15="http://schemas.microsoft.com/office/word/2012/wordml" xmlns:w16cex="http://schemas.microsoft.com/office/word/2018/wordml/cex" xmlns:w16cid="http://schemas.microsoft.com/office/word/2016/wordml/cid" xmlns:w16="http://schemas.microsoft.com/office/word/2018/wordml" xmlns:w16du="http://schemas.microsoft.com/office/word/2023/wordml/word16du" xmlns:w16sdtdh="http://schemas.microsoft.com/office/word/2020/wordml/sdtdatahash" xmlns:w16se="http://schemas.microsoft.com/office/word/2015/wordml/symex" xmlns:wpg="http://schemas.microsoft.com/office/word/2010/wordprocessingGroup" xmlns:wpi="http://schemas.microsoft.com/office/word/2010/wordprocessingInk" xmlns:wne="http://schemas.microsoft.com/office/word/2006/wordml" xmlns:wps="http://schemas.microsoft.com/office/word/2010/wordprocessingShape" mc:Ignorable="w14 w15 w16se w16cid w16 w16cex w16sdtdh w16du wp14">
+  <w:endnote w:type="separator" w:id="-1">
+    <w:p>
+      <w:pPr>
+        <w:spacing w:before="0" w:line="240" w:lineRule="auto"/>
+      </w:pPr>
+      <w:r>
+        <w:separator/>
+      </w:r>
+    </w:p>
+  </w:endnote>
+  <w:endnote w:type="continuationSeparator" w:id="0">
+    <w:p>
+      <w:pPr>
+        <w:spacing w:before="0" w:line="240" w:lineRule="auto"/>
+      </w:pPr>
+      <w:r>
+        <w:continuationSeparator/>
+      </w:r>
+    </w:p>
+  </w:endnote>
+</w:endnotes>
+</file>
+
+<file path=word/footnotes.xml><?xml version="1.0" encoding="utf-8"?>
+<w:footnotes xmlns:wpc="http://schemas.microsoft.com/office/word/2010/wordprocessingCanvas" xmlns:cx="http://schemas.microsoft.com/office/drawing/2014/chartex" xmlns:cx1="http://schemas.microsoft.com/office/drawing/2015/9/8/chartex" xmlns:cx2="http://schemas.microsoft.com/office/drawing/2015/10/21/chartex" xmlns:cx3="http://schemas.microsoft.com/office/drawing/2016/5/9/chartex" xmlns:cx4="http://schemas.microsoft.com/office/drawing/2016/5/10/chartex" xmlns:cx5="http://schemas.microsoft.com/office/drawing/2016/5/11/chartex" xmlns:cx6="http://schemas.microsoft.com/office/drawing/2016/5/12/chartex" xmlns:cx7="http://schemas.microsoft.com/office/drawing/2016/5/13/chartex" xmlns:cx8="http://schemas.microsoft.com/office/drawing/2016/5/14/chartex" xmlns:mc="http://schemas.openxmlformats.org/markup-compatibility/2006" xmlns:aink="http://schemas.microsoft.com/office/drawing/2016/ink" xmlns:am3d="http://schemas.microsoft.com/office/drawing/2017/model3d" xmlns:o="urn:schemas-microsoft-com:office:office" xmlns:oel="http://schemas.microsoft.com/office/2019/extlst" xmlns:r="http://schemas.openxmlformats.org/officeDocument/2006/relationships" xmlns:m="http://schemas.openxmlformats.org/officeDocument/2006/math" xmlns:v="urn:schemas-microsoft-com:vml" xmlns:wp14="http://schemas.microsoft.com/office/word/2010/wordprocessingDrawing" xmlns:wp="http://schemas.openxmlformats.org/drawingml/2006/wordprocessingDrawing" xmlns:w10="urn:schemas-microsoft-com:office:word" xmlns:w="http://schemas.openxmlformats.org/wordprocessingml/2006/main" xmlns:w14="http://schemas.microsoft.com/office/word/2010/wordml" xmlns:w15="http://schemas.microsoft.com/office/word/2012/wordml" xmlns:w16cex="http://schemas.microsoft.com/office/word/2018/wordml/cex" xmlns:w16cid="http://schemas.microsoft.com/office/word/2016/wordml/cid" xmlns:w16="http://schemas.microsoft.com/office/word/2018/wordml" xmlns:w16du="http://schemas.microsoft.com/office/word/2023/wordml/word16du" xmlns:w16sdtdh="http://schemas.microsoft.com/office/word/2020/wordml/sdtdatahash" xmlns:w16se="http://schemas.microsoft.com/office/word/2015/wordml/symex" xmlns:wpg="http://schemas.microsoft.com/office/word/2010/wordprocessingGroup" xmlns:wpi="http://schemas.microsoft.com/office/word/2010/wordprocessingInk" xmlns:wne="http://schemas.microsoft.com/office/word/2006/wordml" xmlns:wps="http://schemas.microsoft.com/office/word/2010/wordprocessingShape" mc:Ignorable="w14 w15 w16se w16cid w16 w16cex w16sdtdh w16du wp14">
+  <w:footnote w:type="separator" w:id="-1">
+    <w:p>
+      <w:pPr>
+        <w:spacing w:before="0" w:line="240" w:lineRule="auto"/>
+      </w:pPr>
+      <w:r>
+        <w:separator/>
+      </w:r>
+    </w:p>
+  </w:footnote>
+  <w:footnote w:type="continuationSeparator" w:id="0">
+    <w:p>
+      <w:pPr>
+        <w:spacing w:before="0" w:line="240" w:lineRule="auto"/>
+      </w:pPr>
+      <w:r>
+        <w:continuationSeparator/>
+      </w:r>
+    </w:p>
+  </w:footnote>
+</w:footnotes>
+</file>
+
 <file path=word/numbering.xml><?xml version="1.0" encoding="utf-8"?>
 <w:numbering xmlns:wpc="http://schemas.microsoft.com/office/word/2010/wordprocessingCanvas" xmlns:cx="http://schemas.microsoft.com/office/drawing/2014/chartex" xmlns:cx1="http://schemas.microsoft.com/office/drawing/2015/9/8/chartex" xmlns:cx2="http://schemas.microsoft.com/office/drawing/2015/10/21/chartex" xmlns:cx3="http://schemas.microsoft.com/office/drawing/2016/5/9/chartex" xmlns:cx4="http://schemas.microsoft.com/office/drawing/2016/5/10/chartex" xmlns:cx5="http://schemas.microsoft.com/office/drawing/2016/5/11/chartex" xmlns:cx6="http://schemas.microsoft.com/office/drawing/2016/5/12/chartex" xmlns:cx7="http://schemas.microsoft.com/office/drawing/2016/5/13/chartex" xmlns:cx8="http://schemas.microsoft.com/office/drawing/2016/5/14/chartex" xmlns:mc="http://schemas.openxmlformats.org/markup-compatibility/2006" xmlns:aink="http://schemas.microsoft.com/office/drawing/2016/ink" xmlns:am3d="http://schemas.microsoft.com/office/drawing/2017/model3d" xmlns:o="urn:schemas-microsoft-com:office:office" xmlns:oel="http://schemas.microsoft.com/office/2019/extlst" xmlns:r="http://schemas.openxmlformats.org/officeDocument/2006/relationships" xmlns:m="http://schemas.openxmlformats.org/officeDocument/2006/math" xmlns:v="urn:schemas-microsoft-com:vml" xmlns:wp14="http://schemas.microsoft.com/office/word/2010/wordprocessingDrawing" xmlns:wp="http://schemas.openxmlformats.org/drawingml/2006/wordprocessingDrawing" xmlns:w10="urn:schemas-microsoft-com:office:word" xmlns:w="http://schemas.openxmlformats.org/wordprocessingml/2006/main" xmlns:w14="http://schemas.microsoft.com/office/word/2010/wordml" xmlns:w15="http://schemas.microsoft.com/office/word/2012/wordml" xmlns:w16cex="http://schemas.microsoft.com/office/word/2018/wordml/cex" xmlns:w16cid="http://schemas.microsoft.com/office/word/2016/wordml/cid" xmlns:w16="http://schemas.microsoft.com/office/word/2018/wordml" xmlns:w16du="http://schemas.microsoft.com/office/word/2023/wordml/word16du" xmlns:w16sdtdh="http://schemas.microsoft.com/office/word/2020/wordml/sdtdatahash" xmlns:w16se="http://schemas.microsoft.com/office/word/2015/wordml/symex" xmlns:wpg="http://schemas.microsoft.com/office/word/2010/wordprocessingGroup" xmlns:wpi="http://schemas.microsoft.com/office/word/2010/wordprocessingInk" xmlns:wne="http://schemas.microsoft.com/office/word/2006/wordml" xmlns:wps="http://schemas.microsoft.com/office/word/2010/wordprocessingShape" mc:Ignorable="w14 w15 w16se w16cid w16 w16cex w16sdtdh w16du wp14">
   <w:abstractNum w:abstractNumId="0" w15:restartNumberingAfterBreak="0">
+    <w:nsid w:val="1A376BFD"/>
+    <w:multiLevelType w:val="hybridMultilevel"/>
+    <w:tmpl w:val="34A2A874"/>
+    <w:lvl w:ilvl="0" w:tplc="3F24C7CA">
+      <w:start w:val="2"/>
+      <w:numFmt w:val="bullet"/>
+      <w:lvlText w:val="-"/>
+      <w:lvlJc w:val="left"/>
+      <w:pPr>
+        <w:ind w:left="720" w:hanging="360"/>
+      </w:pPr>
+      <w:rPr>
+        <w:rFonts w:ascii="Arial" w:eastAsia="Times New Roman" w:hAnsi="Arial" w:cs="Arial" w:hint="default"/>
+      </w:rPr>
+    </w:lvl>
+    <w:lvl w:ilvl="1" w:tplc="041B0003" w:tentative="1">
+      <w:start w:val="1"/>
+      <w:numFmt w:val="bullet"/>
+      <w:lvlText w:val="o"/>
+      <w:lvlJc w:val="left"/>
+      <w:pPr>
+        <w:ind w:left="1440" w:hanging="360"/>
+      </w:pPr>
+      <w:rPr>
+        <w:rFonts w:ascii="Courier New" w:hAnsi="Courier New" w:cs="Courier New" w:hint="default"/>
+      </w:rPr>
+    </w:lvl>
+    <w:lvl w:ilvl="2" w:tplc="041B0005" w:tentative="1">
+      <w:start w:val="1"/>
+      <w:numFmt w:val="bullet"/>
+      <w:lvlText w:val=""/>
+      <w:lvlJc w:val="left"/>
+      <w:pPr>
+        <w:ind w:left="2160" w:hanging="360"/>
+      </w:pPr>
+      <w:rPr>
+        <w:rFonts w:ascii="Wingdings" w:hAnsi="Wingdings" w:hint="default"/>
+      </w:rPr>
+    </w:lvl>
+    <w:lvl w:ilvl="3" w:tplc="041B0001" w:tentative="1">
+      <w:start w:val="1"/>
+      <w:numFmt w:val="bullet"/>
+      <w:lvlText w:val=""/>
+      <w:lvlJc w:val="left"/>
+      <w:pPr>
+        <w:ind w:left="2880" w:hanging="360"/>
+      </w:pPr>
+      <w:rPr>
+        <w:rFonts w:ascii="Symbol" w:hAnsi="Symbol" w:hint="default"/>
+      </w:rPr>
+    </w:lvl>
+    <w:lvl w:ilvl="4" w:tplc="041B0003" w:tentative="1">
+      <w:start w:val="1"/>
+      <w:numFmt w:val="bullet"/>
+      <w:lvlText w:val="o"/>
+      <w:lvlJc w:val="left"/>
+      <w:pPr>
+        <w:ind w:left="3600" w:hanging="360"/>
+      </w:pPr>
+      <w:rPr>
+        <w:rFonts w:ascii="Courier New" w:hAnsi="Courier New" w:cs="Courier New" w:hint="default"/>
+      </w:rPr>
+    </w:lvl>
+    <w:lvl w:ilvl="5" w:tplc="041B0005" w:tentative="1">
+      <w:start w:val="1"/>
+      <w:numFmt w:val="bullet"/>
+      <w:lvlText w:val=""/>
+      <w:lvlJc w:val="left"/>
+      <w:pPr>
+        <w:ind w:left="4320" w:hanging="360"/>
+      </w:pPr>
+      <w:rPr>
+        <w:rFonts w:ascii="Wingdings" w:hAnsi="Wingdings" w:hint="default"/>
+      </w:rPr>
+    </w:lvl>
+    <w:lvl w:ilvl="6" w:tplc="041B0001" w:tentative="1">
+      <w:start w:val="1"/>
+      <w:numFmt w:val="bullet"/>
+      <w:lvlText w:val=""/>
+      <w:lvlJc w:val="left"/>
+      <w:pPr>
+        <w:ind w:left="5040" w:hanging="360"/>
+      </w:pPr>
+      <w:rPr>
+        <w:rFonts w:ascii="Symbol" w:hAnsi="Symbol" w:hint="default"/>
+      </w:rPr>
+    </w:lvl>
+    <w:lvl w:ilvl="7" w:tplc="041B0003" w:tentative="1">
+      <w:start w:val="1"/>
+      <w:numFmt w:val="bullet"/>
+      <w:lvlText w:val="o"/>
+      <w:lvlJc w:val="left"/>
+      <w:pPr>
+        <w:ind w:left="5760" w:hanging="360"/>
+      </w:pPr>
+      <w:rPr>
+        <w:rFonts w:ascii="Courier New" w:hAnsi="Courier New" w:cs="Courier New" w:hint="default"/>
+      </w:rPr>
+    </w:lvl>
+    <w:lvl w:ilvl="8" w:tplc="041B0005" w:tentative="1">
+      <w:start w:val="1"/>
+      <w:numFmt w:val="bullet"/>
+      <w:lvlText w:val=""/>
+      <w:lvlJc w:val="left"/>
+      <w:pPr>
+        <w:ind w:left="6480" w:hanging="360"/>
+      </w:pPr>
+      <w:rPr>
+        <w:rFonts w:ascii="Wingdings" w:hAnsi="Wingdings" w:hint="default"/>
+      </w:rPr>
+    </w:lvl>
+  </w:abstractNum>
+  <w:abstractNum w:abstractNumId="1" w15:restartNumberingAfterBreak="0">
     <w:nsid w:val="5883604A"/>
     <w:multiLevelType w:val="multilevel"/>
     <w:tmpl w:val="041B001F"/>
@@ -3243,6 +6157,9 @@
     </w:lvl>
   </w:abstractNum>
   <w:num w:numId="1" w16cid:durableId="1634631123">
+    <w:abstractNumId w:val="1"/>
+  </w:num>
+  <w:num w:numId="2" w16cid:durableId="1919748310">
     <w:abstractNumId w:val="0"/>
   </w:num>
 </w:numbering>
@@ -4367,6 +7284,128 @@
       <w:spacing w:after="100"/>
     </w:pPr>
   </w:style>
+  <w:style w:type="paragraph" w:styleId="HTMLPreformatted">
+    <w:name w:val="HTML Preformatted"/>
+    <w:basedOn w:val="Normal"/>
+    <w:link w:val="HTMLPreformattedChar"/>
+    <w:uiPriority w:val="99"/>
+    <w:semiHidden/>
+    <w:unhideWhenUsed/>
+    <w:rsid w:val="00CD66F0"/>
+    <w:pPr>
+      <w:tabs>
+        <w:tab w:val="left" w:pos="916"/>
+        <w:tab w:val="left" w:pos="1832"/>
+        <w:tab w:val="left" w:pos="2748"/>
+        <w:tab w:val="left" w:pos="3664"/>
+        <w:tab w:val="left" w:pos="4580"/>
+        <w:tab w:val="left" w:pos="5496"/>
+        <w:tab w:val="left" w:pos="6412"/>
+        <w:tab w:val="left" w:pos="7328"/>
+        <w:tab w:val="left" w:pos="8244"/>
+        <w:tab w:val="left" w:pos="9160"/>
+        <w:tab w:val="left" w:pos="10076"/>
+        <w:tab w:val="left" w:pos="10992"/>
+        <w:tab w:val="left" w:pos="11908"/>
+        <w:tab w:val="left" w:pos="12824"/>
+        <w:tab w:val="left" w:pos="13740"/>
+        <w:tab w:val="left" w:pos="14656"/>
+      </w:tabs>
+      <w:spacing w:before="0" w:line="240" w:lineRule="auto"/>
+      <w:jc w:val="left"/>
+    </w:pPr>
+    <w:rPr>
+      <w:rFonts w:ascii="Courier New" w:hAnsi="Courier New" w:cs="Courier New"/>
+      <w:sz w:val="20"/>
+      <w:szCs w:val="20"/>
+    </w:rPr>
+  </w:style>
+  <w:style w:type="character" w:customStyle="1" w:styleId="HTMLPreformattedChar">
+    <w:name w:val="HTML Preformatted Char"/>
+    <w:basedOn w:val="DefaultParagraphFont"/>
+    <w:link w:val="HTMLPreformatted"/>
+    <w:uiPriority w:val="99"/>
+    <w:semiHidden/>
+    <w:rsid w:val="00CD66F0"/>
+    <w:rPr>
+      <w:rFonts w:ascii="Courier New" w:eastAsia="Times New Roman" w:hAnsi="Courier New" w:cs="Courier New"/>
+      <w:kern w:val="0"/>
+      <w:sz w:val="20"/>
+      <w:szCs w:val="20"/>
+      <w:lang w:eastAsia="sk-SK"/>
+      <w14:ligatures w14:val="none"/>
+    </w:rPr>
+  </w:style>
+  <w:style w:type="paragraph" w:styleId="Header">
+    <w:name w:val="header"/>
+    <w:basedOn w:val="Normal"/>
+    <w:link w:val="HeaderChar"/>
+    <w:uiPriority w:val="99"/>
+    <w:unhideWhenUsed/>
+    <w:rsid w:val="00C06D14"/>
+    <w:pPr>
+      <w:tabs>
+        <w:tab w:val="center" w:pos="4677"/>
+        <w:tab w:val="right" w:pos="9355"/>
+      </w:tabs>
+      <w:spacing w:before="0" w:line="240" w:lineRule="auto"/>
+    </w:pPr>
+  </w:style>
+  <w:style w:type="character" w:customStyle="1" w:styleId="HeaderChar">
+    <w:name w:val="Header Char"/>
+    <w:basedOn w:val="DefaultParagraphFont"/>
+    <w:link w:val="Header"/>
+    <w:uiPriority w:val="99"/>
+    <w:rsid w:val="00C06D14"/>
+    <w:rPr>
+      <w:rFonts w:ascii="Arial" w:eastAsia="Times New Roman" w:hAnsi="Arial" w:cs="Times New Roman"/>
+      <w:kern w:val="0"/>
+      <w:szCs w:val="24"/>
+      <w:lang w:eastAsia="sk-SK"/>
+      <w14:ligatures w14:val="none"/>
+    </w:rPr>
+  </w:style>
+  <w:style w:type="paragraph" w:styleId="Footer">
+    <w:name w:val="footer"/>
+    <w:basedOn w:val="Normal"/>
+    <w:link w:val="FooterChar"/>
+    <w:uiPriority w:val="99"/>
+    <w:unhideWhenUsed/>
+    <w:rsid w:val="00C06D14"/>
+    <w:pPr>
+      <w:tabs>
+        <w:tab w:val="center" w:pos="4677"/>
+        <w:tab w:val="right" w:pos="9355"/>
+      </w:tabs>
+      <w:spacing w:before="0" w:line="240" w:lineRule="auto"/>
+    </w:pPr>
+  </w:style>
+  <w:style w:type="character" w:customStyle="1" w:styleId="FooterChar">
+    <w:name w:val="Footer Char"/>
+    <w:basedOn w:val="DefaultParagraphFont"/>
+    <w:link w:val="Footer"/>
+    <w:uiPriority w:val="99"/>
+    <w:rsid w:val="00C06D14"/>
+    <w:rPr>
+      <w:rFonts w:ascii="Arial" w:eastAsia="Times New Roman" w:hAnsi="Arial" w:cs="Times New Roman"/>
+      <w:kern w:val="0"/>
+      <w:szCs w:val="24"/>
+      <w:lang w:eastAsia="sk-SK"/>
+      <w14:ligatures w14:val="none"/>
+    </w:rPr>
+  </w:style>
+  <w:style w:type="character" w:styleId="UnresolvedMention">
+    <w:name w:val="Unresolved Mention"/>
+    <w:basedOn w:val="DefaultParagraphFont"/>
+    <w:uiPriority w:val="99"/>
+    <w:semiHidden/>
+    <w:unhideWhenUsed/>
+    <w:rsid w:val="00675FB9"/>
+    <w:rPr>
+      <w:color w:val="605E5C"/>
+      <w:shd w:val="clear" w:color="auto" w:fill="E1DFDD"/>
+    </w:rPr>
+  </w:style>
 </w:styles>
 </file>
 
@@ -4449,13 +7488,6 @@
 
 <file path=word/glossary/fontTable.xml><?xml version="1.0" encoding="utf-8"?>
 <w:fonts xmlns:mc="http://schemas.openxmlformats.org/markup-compatibility/2006" xmlns:r="http://schemas.openxmlformats.org/officeDocument/2006/relationships" xmlns:w="http://schemas.openxmlformats.org/wordprocessingml/2006/main" xmlns:w14="http://schemas.microsoft.com/office/word/2010/wordml" xmlns:w15="http://schemas.microsoft.com/office/word/2012/wordml" xmlns:w16cex="http://schemas.microsoft.com/office/word/2018/wordml/cex" xmlns:w16cid="http://schemas.microsoft.com/office/word/2016/wordml/cid" xmlns:w16="http://schemas.microsoft.com/office/word/2018/wordml" xmlns:w16du="http://schemas.microsoft.com/office/word/2023/wordml/word16du" xmlns:w16sdtdh="http://schemas.microsoft.com/office/word/2020/wordml/sdtdatahash" xmlns:w16se="http://schemas.microsoft.com/office/word/2015/wordml/symex" mc:Ignorable="w14 w15 w16se w16cid w16 w16cex w16sdtdh w16du">
-  <w:font w:name="Calibri">
-    <w:panose1 w:val="020F0502020204030204"/>
-    <w:charset w:val="CC"/>
-    <w:family w:val="swiss"/>
-    <w:pitch w:val="variable"/>
-    <w:sig w:usb0="E4002EFF" w:usb1="C200247B" w:usb2="00000009" w:usb3="00000000" w:csb0="000001FF" w:csb1="00000000"/>
-  </w:font>
   <w:font w:name="Arial">
     <w:panose1 w:val="020B0604020202020204"/>
     <w:charset w:val="CC"/>
@@ -4469,6 +7501,34 @@
     <w:family w:val="roman"/>
     <w:pitch w:val="variable"/>
     <w:sig w:usb0="E0002EFF" w:usb1="C000785B" w:usb2="00000009" w:usb3="00000000" w:csb0="000001FF" w:csb1="00000000"/>
+  </w:font>
+  <w:font w:name="Courier New">
+    <w:panose1 w:val="02070309020205020404"/>
+    <w:charset w:val="CC"/>
+    <w:family w:val="modern"/>
+    <w:pitch w:val="fixed"/>
+    <w:sig w:usb0="E0002EFF" w:usb1="C0007843" w:usb2="00000009" w:usb3="00000000" w:csb0="000001FF" w:csb1="00000000"/>
+  </w:font>
+  <w:font w:name="Wingdings">
+    <w:panose1 w:val="05000000000000000000"/>
+    <w:charset w:val="02"/>
+    <w:family w:val="auto"/>
+    <w:pitch w:val="variable"/>
+    <w:sig w:usb0="00000000" w:usb1="10000000" w:usb2="00000000" w:usb3="00000000" w:csb0="80000000" w:csb1="00000000"/>
+  </w:font>
+  <w:font w:name="Symbol">
+    <w:panose1 w:val="05050102010706020507"/>
+    <w:charset w:val="02"/>
+    <w:family w:val="roman"/>
+    <w:pitch w:val="variable"/>
+    <w:sig w:usb0="00000000" w:usb1="10000000" w:usb2="00000000" w:usb3="00000000" w:csb0="80000000" w:csb1="00000000"/>
+  </w:font>
+  <w:font w:name="Calibri">
+    <w:panose1 w:val="020F0502020204030204"/>
+    <w:charset w:val="CC"/>
+    <w:family w:val="swiss"/>
+    <w:pitch w:val="variable"/>
+    <w:sig w:usb0="E4002EFF" w:usb1="C200247B" w:usb2="00000009" w:usb3="00000000" w:csb0="000001FF" w:csb1="00000000"/>
   </w:font>
   <w:font w:name="Calibri Light">
     <w:panose1 w:val="020F0302020204030204"/>
@@ -4509,9 +7569,16 @@
   </w:compat>
   <w:rsids>
     <w:rsidRoot w:val="006E3056"/>
+    <w:rsid w:val="00020C92"/>
+    <w:rsid w:val="000C783C"/>
     <w:rsid w:val="004E19AF"/>
+    <w:rsid w:val="00526DA2"/>
+    <w:rsid w:val="00560162"/>
+    <w:rsid w:val="00681BDD"/>
     <w:rsid w:val="006E3056"/>
+    <w:rsid w:val="00BF4F5D"/>
     <w:rsid w:val="00F1621B"/>
+    <w:rsid w:val="00F63AE4"/>
   </w:rsids>
   <m:mathPr>
     <m:mathFont m:val="Cambria Math"/>
@@ -5283,4 +8350,16 @@
     </a:ext>
   </a:extLst>
 </a:theme>
+</file>
+
+<file path=customXml/item1.xml><?xml version="1.0" encoding="utf-8"?>
+<b:Sources xmlns:b="http://schemas.openxmlformats.org/officeDocument/2006/bibliography" xmlns="http://schemas.openxmlformats.org/officeDocument/2006/bibliography" SelectedStyle="\APASixthEditionOfficeOnline.xsl" StyleName="APA" Version="6"/>
+</file>
+
+<file path=customXml/itemProps1.xml><?xml version="1.0" encoding="utf-8"?>
+<ds:datastoreItem xmlns:ds="http://schemas.openxmlformats.org/officeDocument/2006/customXml" ds:itemID="{885840CA-0321-49DF-BF3F-DEAE6B96E3E2}">
+  <ds:schemaRefs>
+    <ds:schemaRef ds:uri="http://schemas.openxmlformats.org/officeDocument/2006/bibliography"/>
+  </ds:schemaRefs>
+</ds:datastoreItem>
 </file>
</xml_diff>